<commit_message>
cv: Update CV with colours
Signed-off-by: Ben Lancaster <bdl@live.co.uk>
</commit_message>
<xml_diff>
--- a/Ben_Lancaster_ARM_graduate_SW.docx
+++ b/Ben_Lancaster_ARM_graduate_SW.docx
@@ -45,27 +45,45 @@
             </w:r>
           </w:p>
           <w:p>
+            <w:pPr>
+              <w:rPr>
+                <w:rFonts w:ascii="Helvetica" w:hAnsi="Helvetica"/>
+              </w:rPr>
+            </w:pPr>
             <w:r>
+              <w:rPr>
+                <w:rFonts w:ascii="Helvetica" w:hAnsi="Helvetica"/>
+              </w:rPr>
               <w:t>(+44) 07722 358258</w:t>
             </w:r>
             <w:r>
+              <w:rPr>
+                <w:rFonts w:ascii="Helvetica" w:hAnsi="Helvetica"/>
+              </w:rPr>
               <w:t xml:space="preserve">  </w:t>
             </w:r>
             <w:hyperlink r:id="rId6" w:history="1">
               <w:r>
                 <w:rPr>
                   <w:rStyle w:val="Hyperlink"/>
+                  <w:rFonts w:ascii="Helvetica" w:hAnsi="Helvetica"/>
+                  <w:color w:val="034990" w:themeColor="hyperlink" w:themeShade="BF"/>
                 </w:rPr>
-                <w:t>bdl@live.co.uk</w:t>
+                <w:t>ben@bendl.me</w:t>
               </w:r>
             </w:hyperlink>
           </w:p>
           <w:p>
+            <w:pPr>
+              <w:rPr>
+                <w:rFonts w:ascii="Helvetica" w:hAnsi="Helvetica"/>
+              </w:rPr>
+            </w:pPr>
             <w:r>
-              <w:t>Plymouth, United Kingdom</w:t>
-            </w:r>
-            <w:r>
-              <w:t xml:space="preserve"> </w:t>
+              <w:rPr>
+                <w:rFonts w:ascii="Helvetica" w:hAnsi="Helvetica"/>
+              </w:rPr>
+              <w:t xml:space="preserve">Plymouth, United Kingdom </w:t>
             </w:r>
           </w:p>
         </w:tc>
@@ -80,12 +98,16 @@
               <w:jc w:val="right"/>
               <w:rPr>
                 <w:rStyle w:val="Hyperlink"/>
+                <w:rFonts w:ascii="Helvetica" w:hAnsi="Helvetica"/>
+                <w:color w:val="2F5496" w:themeColor="accent5" w:themeShade="BF"/>
               </w:rPr>
             </w:pPr>
             <w:hyperlink r:id="rId7" w:history="1">
               <w:r>
                 <w:rPr>
                   <w:rStyle w:val="Hyperlink"/>
+                  <w:rFonts w:ascii="Helvetica" w:hAnsi="Helvetica"/>
+                  <w:color w:val="2F5496" w:themeColor="accent5" w:themeShade="BF"/>
                 </w:rPr>
                 <w:t>https://uk.linkedin.com/in/bendl</w:t>
               </w:r>
@@ -97,12 +119,16 @@
               <w:jc w:val="right"/>
               <w:rPr>
                 <w:rStyle w:val="Hyperlink"/>
+                <w:rFonts w:ascii="Helvetica" w:hAnsi="Helvetica"/>
+                <w:color w:val="2F5496" w:themeColor="accent5" w:themeShade="BF"/>
               </w:rPr>
             </w:pPr>
             <w:hyperlink r:id="rId8" w:history="1">
               <w:r>
                 <w:rPr>
                   <w:rStyle w:val="Hyperlink"/>
+                  <w:rFonts w:ascii="Helvetica" w:hAnsi="Helvetica"/>
+                  <w:color w:val="2F5496" w:themeColor="accent5" w:themeShade="BF"/>
                 </w:rPr>
                 <w:t>https://github.com/bendl</w:t>
               </w:r>
@@ -112,11 +138,16 @@
             <w:pPr>
               <w:ind w:left="2160"/>
               <w:jc w:val="right"/>
+              <w:rPr>
+                <w:rFonts w:ascii="Helvetica" w:hAnsi="Helvetica"/>
+              </w:rPr>
             </w:pPr>
             <w:hyperlink r:id="rId9" w:history="1">
               <w:r>
                 <w:rPr>
                   <w:rStyle w:val="Hyperlink"/>
+                  <w:rFonts w:ascii="Helvetica" w:hAnsi="Helvetica"/>
+                  <w:color w:val="2F5496" w:themeColor="accent5" w:themeShade="BF"/>
                 </w:rPr>
                 <w:t>http://bendl.me</w:t>
               </w:r>
@@ -130,78 +161,242 @@
         <w:pStyle w:val="Heading2"/>
       </w:pPr>
       <w:r>
-        <w:t>PERSONAL</w:t>
-      </w:r>
-      <w:r>
-        <w:t xml:space="preserve"> PROFILE</w:t>
+        <w:t>PERSONAL PROFILE</w:t>
       </w:r>
     </w:p>
     <w:p>
       <w:pPr>
         <w:pStyle w:val="NoSpacing"/>
-      </w:pPr>
-      <w:r>
-        <w:t>I am passionate about Embedd</w:t>
-      </w:r>
-      <w:r>
-        <w:t>ed Firmware/Software and FP</w:t>
-      </w:r>
-      <w:bookmarkStart w:id="0" w:name="_GoBack"/>
-      <w:bookmarkEnd w:id="0"/>
-      <w:r>
-        <w:t xml:space="preserve">GAs with </w:t>
-      </w:r>
-      <w:r>
+        <w:rPr>
+          <w:rFonts w:ascii="Helvetica" w:hAnsi="Helvetica"/>
+        </w:rPr>
+      </w:pPr>
+      <w:r>
+        <w:rPr>
+          <w:rFonts w:ascii="Helvetica" w:hAnsi="Helvetica"/>
+        </w:rPr>
+        <w:t xml:space="preserve">I am passionate about </w:t>
+      </w:r>
+      <w:r>
+        <w:rPr>
+          <w:rFonts w:ascii="Helvetica" w:hAnsi="Helvetica"/>
+          <w:u w:val="single"/>
+        </w:rPr>
+        <w:t>Embedd</w:t>
+      </w:r>
+      <w:r>
+        <w:rPr>
+          <w:rFonts w:ascii="Helvetica" w:hAnsi="Helvetica"/>
+          <w:u w:val="single"/>
+        </w:rPr>
+        <w:t>ed Firmware/Software</w:t>
+      </w:r>
+      <w:r>
+        <w:rPr>
+          <w:rFonts w:ascii="Helvetica" w:hAnsi="Helvetica"/>
+        </w:rPr>
+        <w:t xml:space="preserve"> and </w:t>
+      </w:r>
+      <w:r>
+        <w:rPr>
+          <w:rFonts w:ascii="Helvetica" w:hAnsi="Helvetica"/>
+          <w:u w:val="single"/>
+        </w:rPr>
+        <w:t>FPGAs</w:t>
+      </w:r>
+      <w:r>
+        <w:rPr>
+          <w:rFonts w:ascii="Helvetica" w:hAnsi="Helvetica"/>
+        </w:rPr>
+        <w:t xml:space="preserve"> with </w:t>
+      </w:r>
+      <w:r>
+        <w:rPr>
+          <w:rFonts w:ascii="Helvetica" w:hAnsi="Helvetica"/>
+        </w:rPr>
         <w:t>great</w:t>
       </w:r>
       <w:r>
+        <w:rPr>
+          <w:rFonts w:ascii="Helvetica" w:hAnsi="Helvetica"/>
+        </w:rPr>
         <w:t xml:space="preserve"> experience </w:t>
       </w:r>
       <w:r>
+        <w:rPr>
+          <w:rFonts w:ascii="Helvetica" w:hAnsi="Helvetica"/>
+        </w:rPr>
         <w:t>from a</w:t>
       </w:r>
       <w:r>
-        <w:t>n RF</w:t>
-      </w:r>
-      <w:r>
-        <w:t xml:space="preserve"> Firmware Engineering placement.</w:t>
-      </w:r>
-      <w:r>
+        <w:rPr>
+          <w:rFonts w:ascii="Helvetica" w:hAnsi="Helvetica"/>
+        </w:rPr>
+        <w:t xml:space="preserve">n </w:t>
+      </w:r>
+      <w:r>
+        <w:rPr>
+          <w:rFonts w:ascii="Helvetica" w:hAnsi="Helvetica"/>
+          <w:u w:val="single"/>
+        </w:rPr>
+        <w:t>RF</w:t>
+      </w:r>
+      <w:r>
+        <w:rPr>
+          <w:rFonts w:ascii="Helvetica" w:hAnsi="Helvetica"/>
+        </w:rPr>
         <w:t xml:space="preserve"> </w:t>
       </w:r>
       <w:r>
-        <w:t xml:space="preserve">I am interested in Linux kernel and driver development. </w:t>
-      </w:r>
-      <w:r>
-        <w:t xml:space="preserve">I am active in the open-source community with contributions to </w:t>
-      </w:r>
-      <w:r>
-        <w:t>Gra</w:t>
-      </w:r>
-      <w:r>
-        <w:t>v</w:t>
-      </w:r>
-      <w:r>
-        <w:t>ity-</w:t>
+        <w:rPr>
+          <w:rFonts w:ascii="Helvetica" w:hAnsi="Helvetica"/>
+          <w:u w:val="single"/>
+        </w:rPr>
+        <w:t>Firmware</w:t>
+      </w:r>
+      <w:r>
+        <w:rPr>
+          <w:rFonts w:ascii="Helvetica" w:hAnsi="Helvetica"/>
+        </w:rPr>
+        <w:t xml:space="preserve"> </w:t>
+      </w:r>
+      <w:r>
+        <w:rPr>
+          <w:rFonts w:ascii="Helvetica" w:hAnsi="Helvetica"/>
+          <w:u w:val="single"/>
+        </w:rPr>
+        <w:t>Engineering</w:t>
+      </w:r>
+      <w:r>
+        <w:rPr>
+          <w:rFonts w:ascii="Helvetica" w:hAnsi="Helvetica"/>
+        </w:rPr>
+        <w:t xml:space="preserve"> </w:t>
+      </w:r>
+      <w:r>
+        <w:rPr>
+          <w:rFonts w:ascii="Helvetica" w:hAnsi="Helvetica"/>
+          <w:u w:val="single"/>
+        </w:rPr>
+        <w:t>placement</w:t>
+      </w:r>
+      <w:r>
+        <w:rPr>
+          <w:rFonts w:ascii="Helvetica" w:hAnsi="Helvetica"/>
+        </w:rPr>
+        <w:t>.</w:t>
+      </w:r>
+      <w:r>
+        <w:rPr>
+          <w:rFonts w:ascii="Helvetica" w:hAnsi="Helvetica"/>
+        </w:rPr>
+        <w:t xml:space="preserve"> </w:t>
+      </w:r>
+      <w:r>
+        <w:rPr>
+          <w:rFonts w:ascii="Helvetica" w:hAnsi="Helvetica"/>
+        </w:rPr>
+        <w:t xml:space="preserve">I am interested in </w:t>
+      </w:r>
+      <w:r>
+        <w:rPr>
+          <w:rFonts w:ascii="Helvetica" w:hAnsi="Helvetica"/>
+          <w:u w:val="single"/>
+        </w:rPr>
+        <w:t>Linux kernel</w:t>
+      </w:r>
+      <w:r>
+        <w:rPr>
+          <w:rFonts w:ascii="Helvetica" w:hAnsi="Helvetica"/>
+        </w:rPr>
+        <w:t xml:space="preserve"> and </w:t>
+      </w:r>
+      <w:r>
+        <w:rPr>
+          <w:rFonts w:ascii="Helvetica" w:hAnsi="Helvetica"/>
+          <w:u w:val="single"/>
+        </w:rPr>
+        <w:t>driver</w:t>
+      </w:r>
+      <w:r>
+        <w:rPr>
+          <w:rFonts w:ascii="Helvetica" w:hAnsi="Helvetica"/>
+        </w:rPr>
+        <w:t xml:space="preserve"> development</w:t>
+      </w:r>
+      <w:r>
+        <w:rPr>
+          <w:rFonts w:ascii="Helvetica" w:hAnsi="Helvetica"/>
+        </w:rPr>
+        <w:t xml:space="preserve"> and</w:t>
+      </w:r>
+      <w:r>
+        <w:rPr>
+          <w:rFonts w:ascii="Helvetica" w:hAnsi="Helvetica"/>
+        </w:rPr>
+        <w:t xml:space="preserve"> </w:t>
+      </w:r>
+      <w:r>
+        <w:rPr>
+          <w:rFonts w:ascii="Helvetica" w:hAnsi="Helvetica"/>
+        </w:rPr>
+        <w:t xml:space="preserve">I </w:t>
+      </w:r>
+      <w:r>
+        <w:rPr>
+          <w:rFonts w:ascii="Helvetica" w:hAnsi="Helvetica"/>
+        </w:rPr>
+        <w:t xml:space="preserve">am active in the </w:t>
+      </w:r>
+      <w:r>
+        <w:rPr>
+          <w:rFonts w:ascii="Helvetica" w:hAnsi="Helvetica"/>
+          <w:u w:val="single"/>
+        </w:rPr>
+        <w:t>open-source</w:t>
+      </w:r>
+      <w:r>
+        <w:rPr>
+          <w:rFonts w:ascii="Helvetica" w:hAnsi="Helvetica"/>
+        </w:rPr>
+        <w:t xml:space="preserve"> community with contributions to Gravity-</w:t>
       </w:r>
       <w:proofErr w:type="spellStart"/>
       <w:r>
+        <w:rPr>
+          <w:rFonts w:ascii="Helvetica" w:hAnsi="Helvetica"/>
+        </w:rPr>
         <w:t>lan</w:t>
       </w:r>
       <w:r>
+        <w:rPr>
+          <w:rFonts w:ascii="Helvetica" w:hAnsi="Helvetica"/>
+        </w:rPr>
         <w:t>g</w:t>
       </w:r>
       <w:proofErr w:type="spellEnd"/>
       <w:r>
+        <w:rPr>
+          <w:rFonts w:ascii="Helvetica" w:hAnsi="Helvetica"/>
+        </w:rPr>
         <w:t xml:space="preserve"> (compiler)</w:t>
       </w:r>
       <w:r>
+        <w:rPr>
+          <w:rFonts w:ascii="Helvetica" w:hAnsi="Helvetica"/>
+        </w:rPr>
         <w:t>.</w:t>
       </w:r>
       <w:r>
+        <w:rPr>
+          <w:rFonts w:ascii="Helvetica" w:hAnsi="Helvetica"/>
+        </w:rPr>
         <w:t xml:space="preserve"> </w:t>
       </w:r>
       <w:r>
+        <w:rPr>
+          <w:rFonts w:ascii="Helvetica" w:hAnsi="Helvetica"/>
+        </w:rPr>
         <w:t xml:space="preserve">I am always looking for an interesting project to dive into. </w:t>
       </w:r>
     </w:p>
@@ -210,12 +405,14 @@
         <w:pStyle w:val="NoSpacing"/>
         <w:rPr>
           <w:rStyle w:val="Heading3Char"/>
+          <w:rFonts w:ascii="Helvetica" w:hAnsi="Helvetica"/>
           <w:b w:val="0"/>
         </w:rPr>
       </w:pPr>
       <w:r>
         <w:rPr>
           <w:rStyle w:val="Heading3Char"/>
+          <w:rFonts w:ascii="Helvetica" w:hAnsi="Helvetica"/>
         </w:rPr>
         <w:t>Key strengths:</w:t>
       </w:r>
@@ -256,8 +453,14 @@
                 <w:numId w:val="12"/>
               </w:numPr>
               <w:spacing w:after="0" w:line="276" w:lineRule="auto"/>
+              <w:rPr>
+                <w:rFonts w:ascii="Helvetica" w:hAnsi="Helvetica"/>
+              </w:rPr>
             </w:pPr>
             <w:r>
+              <w:rPr>
+                <w:rFonts w:ascii="Helvetica" w:hAnsi="Helvetica"/>
+              </w:rPr>
               <w:t>Self-motivated</w:t>
             </w:r>
           </w:p>
@@ -269,8 +472,14 @@
                 <w:numId w:val="12"/>
               </w:numPr>
               <w:spacing w:after="0" w:line="276" w:lineRule="auto"/>
+              <w:rPr>
+                <w:rFonts w:ascii="Helvetica" w:hAnsi="Helvetica"/>
+              </w:rPr>
             </w:pPr>
             <w:r>
+              <w:rPr>
+                <w:rFonts w:ascii="Helvetica" w:hAnsi="Helvetica"/>
+              </w:rPr>
               <w:t>Problem-solving</w:t>
             </w:r>
           </w:p>
@@ -282,8 +491,14 @@
                 <w:numId w:val="12"/>
               </w:numPr>
               <w:spacing w:after="0" w:line="276" w:lineRule="auto"/>
+              <w:rPr>
+                <w:rFonts w:ascii="Helvetica" w:hAnsi="Helvetica"/>
+              </w:rPr>
             </w:pPr>
             <w:r>
+              <w:rPr>
+                <w:rFonts w:ascii="Helvetica" w:hAnsi="Helvetica"/>
+              </w:rPr>
               <w:t>FPGA Placement experience</w:t>
             </w:r>
           </w:p>
@@ -300,8 +515,14 @@
                 <w:numId w:val="12"/>
               </w:numPr>
               <w:spacing w:after="0" w:line="276" w:lineRule="auto"/>
+              <w:rPr>
+                <w:rFonts w:ascii="Helvetica" w:hAnsi="Helvetica"/>
+              </w:rPr>
             </w:pPr>
             <w:r>
+              <w:rPr>
+                <w:rFonts w:ascii="Helvetica" w:hAnsi="Helvetica"/>
+              </w:rPr>
               <w:t>C &amp; C++</w:t>
             </w:r>
           </w:p>
@@ -313,11 +534,20 @@
                 <w:numId w:val="12"/>
               </w:numPr>
               <w:spacing w:after="0" w:line="276" w:lineRule="auto"/>
+              <w:rPr>
+                <w:rFonts w:ascii="Helvetica" w:hAnsi="Helvetica"/>
+              </w:rPr>
             </w:pPr>
             <w:r>
+              <w:rPr>
+                <w:rFonts w:ascii="Helvetica" w:hAnsi="Helvetica"/>
+              </w:rPr>
               <w:t xml:space="preserve">Embedded </w:t>
             </w:r>
             <w:r>
+              <w:rPr>
+                <w:rFonts w:ascii="Helvetica" w:hAnsi="Helvetica"/>
+              </w:rPr>
               <w:t>Firmware/Software</w:t>
             </w:r>
           </w:p>
@@ -329,18 +559,41 @@
                 <w:numId w:val="12"/>
               </w:numPr>
               <w:spacing w:after="0" w:line="276" w:lineRule="auto"/>
+              <w:rPr>
+                <w:rFonts w:ascii="Helvetica" w:hAnsi="Helvetica"/>
+              </w:rPr>
             </w:pPr>
             <w:r>
+              <w:rPr>
+                <w:rFonts w:ascii="Helvetica" w:hAnsi="Helvetica"/>
+              </w:rPr>
               <w:t xml:space="preserve">Linux kernel </w:t>
             </w:r>
             <w:r>
+              <w:rPr>
+                <w:rFonts w:ascii="Helvetica" w:hAnsi="Helvetica"/>
+              </w:rPr>
               <w:t>+</w:t>
             </w:r>
             <w:r>
+              <w:rPr>
+                <w:rFonts w:ascii="Helvetica" w:hAnsi="Helvetica"/>
+              </w:rPr>
               <w:t xml:space="preserve"> </w:t>
             </w:r>
             <w:r>
-              <w:t>driver development</w:t>
+              <w:rPr>
+                <w:rFonts w:ascii="Helvetica" w:hAnsi="Helvetica"/>
+              </w:rPr>
+              <w:t>driver de</w:t>
+            </w:r>
+            <w:bookmarkStart w:id="0" w:name="_GoBack"/>
+            <w:bookmarkEnd w:id="0"/>
+            <w:r>
+              <w:rPr>
+                <w:rFonts w:ascii="Helvetica" w:hAnsi="Helvetica"/>
+              </w:rPr>
+              <w:t>velopment</w:t>
             </w:r>
           </w:p>
         </w:tc>
@@ -361,27 +614,40 @@
           <w:tab w:val="center" w:pos="5220"/>
           <w:tab w:val="right" w:pos="10466"/>
         </w:tabs>
-      </w:pPr>
-      <w:proofErr w:type="gramStart"/>
-      <w:r>
-        <w:t>Firmware</w:t>
-      </w:r>
-      <w:proofErr w:type="gramEnd"/>
-      <w:r>
-        <w:t xml:space="preserve"> Engineer, Placement</w:t>
-      </w:r>
-      <w:r>
+        <w:rPr>
+          <w:rFonts w:ascii="Helvetica" w:hAnsi="Helvetica"/>
+        </w:rPr>
+      </w:pPr>
+      <w:r>
+        <w:rPr>
+          <w:rFonts w:ascii="Helvetica" w:hAnsi="Helvetica"/>
+        </w:rPr>
+        <w:t>Firmware Engineer, Placement</w:t>
+      </w:r>
+      <w:r>
+        <w:rPr>
+          <w:rFonts w:ascii="Helvetica" w:hAnsi="Helvetica"/>
+        </w:rPr>
         <w:tab/>
         <w:t xml:space="preserve">Spirent </w:t>
       </w:r>
       <w:r>
+        <w:rPr>
+          <w:rFonts w:ascii="Helvetica" w:hAnsi="Helvetica"/>
+        </w:rPr>
         <w:t>Communications</w:t>
       </w:r>
       <w:r>
+        <w:rPr>
+          <w:rFonts w:ascii="Helvetica" w:hAnsi="Helvetica"/>
+        </w:rPr>
         <w:tab/>
         <w:t>June 2016</w:t>
       </w:r>
       <w:r>
+        <w:rPr>
+          <w:rFonts w:ascii="Helvetica" w:hAnsi="Helvetica"/>
+        </w:rPr>
         <w:t xml:space="preserve"> – August 2017</w:t>
       </w:r>
     </w:p>
@@ -393,18 +659,64 @@
           <w:numId w:val="13"/>
         </w:numPr>
         <w:spacing w:line="276" w:lineRule="auto"/>
-      </w:pPr>
-      <w:r>
-        <w:t>Implemented</w:t>
-      </w:r>
-      <w:r>
-        <w:t xml:space="preserve"> on-chip power levelling and calibration </w:t>
-      </w:r>
-      <w:r>
-        <w:t>for</w:t>
-      </w:r>
-      <w:r>
-        <w:t xml:space="preserve"> GNSS RF signal generators.</w:t>
+        <w:rPr>
+          <w:rFonts w:ascii="Helvetica" w:hAnsi="Helvetica"/>
+        </w:rPr>
+      </w:pPr>
+      <w:r>
+        <w:rPr>
+          <w:rFonts w:ascii="Helvetica" w:hAnsi="Helvetica"/>
+          <w:u w:val="single"/>
+        </w:rPr>
+        <w:t>Embedded programming</w:t>
+      </w:r>
+      <w:r>
+        <w:rPr>
+          <w:rFonts w:ascii="Helvetica" w:hAnsi="Helvetica"/>
+        </w:rPr>
+        <w:t xml:space="preserve"> on </w:t>
+      </w:r>
+      <w:r>
+        <w:rPr>
+          <w:rFonts w:ascii="Helvetica" w:hAnsi="Helvetica"/>
+          <w:u w:val="single"/>
+        </w:rPr>
+        <w:t xml:space="preserve">Xilinx </w:t>
+      </w:r>
+      <w:proofErr w:type="spellStart"/>
+      <w:r>
+        <w:rPr>
+          <w:rFonts w:ascii="Helvetica" w:hAnsi="Helvetica"/>
+          <w:u w:val="single"/>
+        </w:rPr>
+        <w:t>MicroBlaze</w:t>
+      </w:r>
+      <w:proofErr w:type="spellEnd"/>
+      <w:r>
+        <w:rPr>
+          <w:rFonts w:ascii="Helvetica" w:hAnsi="Helvetica"/>
+          <w:u w:val="single"/>
+        </w:rPr>
+        <w:t xml:space="preserve"> FPGAs</w:t>
+      </w:r>
+      <w:r>
+        <w:rPr>
+          <w:rFonts w:ascii="Helvetica" w:hAnsi="Helvetica"/>
+        </w:rPr>
+        <w:t xml:space="preserve"> and </w:t>
+      </w:r>
+      <w:r>
+        <w:rPr>
+          <w:rFonts w:ascii="Helvetica" w:hAnsi="Helvetica"/>
+          <w:u w:val="single"/>
+        </w:rPr>
+        <w:t>PIC16/24 microcontrollers</w:t>
+      </w:r>
+      <w:r>
+        <w:rPr>
+          <w:rFonts w:ascii="Helvetica" w:hAnsi="Helvetica"/>
+        </w:rPr>
+        <w:t>.</w:t>
       </w:r>
     </w:p>
     <w:p>
@@ -415,23 +727,50 @@
           <w:numId w:val="13"/>
         </w:numPr>
         <w:spacing w:line="276" w:lineRule="auto"/>
-      </w:pPr>
-      <w:r>
-        <w:t xml:space="preserve">Embedded programming on Xilinx </w:t>
-      </w:r>
-      <w:proofErr w:type="spellStart"/>
-      <w:r>
-        <w:t>MicroBlaze</w:t>
-      </w:r>
-      <w:proofErr w:type="spellEnd"/>
-      <w:r>
-        <w:t xml:space="preserve"> FPGAs and PIC16/24</w:t>
-      </w:r>
-      <w:r>
-        <w:t xml:space="preserve"> microcontrollers</w:t>
-      </w:r>
-      <w:r>
-        <w:t>.</w:t>
+        <w:rPr>
+          <w:rFonts w:ascii="Helvetica" w:hAnsi="Helvetica"/>
+        </w:rPr>
+      </w:pPr>
+      <w:r>
+        <w:rPr>
+          <w:rFonts w:ascii="Helvetica" w:hAnsi="Helvetica"/>
+          <w:u w:val="single"/>
+        </w:rPr>
+        <w:t>Linux</w:t>
+      </w:r>
+      <w:r>
+        <w:rPr>
+          <w:rFonts w:ascii="Helvetica" w:hAnsi="Helvetica"/>
+          <w:u w:val="single"/>
+        </w:rPr>
+        <w:t xml:space="preserve"> </w:t>
+      </w:r>
+      <w:r>
+        <w:rPr>
+          <w:rFonts w:ascii="Helvetica" w:hAnsi="Helvetica"/>
+          <w:u w:val="single"/>
+        </w:rPr>
+        <w:t>USB</w:t>
+      </w:r>
+      <w:r>
+        <w:rPr>
+          <w:rFonts w:ascii="Helvetica" w:hAnsi="Helvetica"/>
+          <w:u w:val="single"/>
+        </w:rPr>
+        <w:t xml:space="preserve"> </w:t>
+      </w:r>
+      <w:r>
+        <w:rPr>
+          <w:rFonts w:ascii="Helvetica" w:hAnsi="Helvetica"/>
+          <w:u w:val="single"/>
+        </w:rPr>
+        <w:t>and PCIe kernel driver</w:t>
+      </w:r>
+      <w:r>
+        <w:rPr>
+          <w:rFonts w:ascii="Helvetica" w:hAnsi="Helvetica"/>
+        </w:rPr>
+        <w:t xml:space="preserve"> development.</w:t>
       </w:r>
     </w:p>
     <w:p>
@@ -442,19 +781,45 @@
           <w:numId w:val="13"/>
         </w:numPr>
         <w:spacing w:line="276" w:lineRule="auto"/>
-      </w:pPr>
-      <w:r>
-        <w:t>Controlling on-board fans, LEDs, EEPROM, and other peripherals</w:t>
-      </w:r>
-      <w:r>
-        <w:t xml:space="preserve"> with I2C and </w:t>
-      </w:r>
-      <w:proofErr w:type="spellStart"/>
-      <w:r>
-        <w:t>SMBus</w:t>
-      </w:r>
-      <w:proofErr w:type="spellEnd"/>
-      <w:r>
+        <w:rPr>
+          <w:rFonts w:ascii="Helvetica" w:hAnsi="Helvetica"/>
+        </w:rPr>
+      </w:pPr>
+      <w:r>
+        <w:rPr>
+          <w:rFonts w:ascii="Helvetica" w:hAnsi="Helvetica"/>
+        </w:rPr>
+        <w:t>Implemented</w:t>
+      </w:r>
+      <w:r>
+        <w:rPr>
+          <w:rFonts w:ascii="Helvetica" w:hAnsi="Helvetica"/>
+        </w:rPr>
+        <w:t xml:space="preserve"> on-chip power levelling and calibration </w:t>
+      </w:r>
+      <w:r>
+        <w:rPr>
+          <w:rFonts w:ascii="Helvetica" w:hAnsi="Helvetica"/>
+        </w:rPr>
+        <w:t>for</w:t>
+      </w:r>
+      <w:r>
+        <w:rPr>
+          <w:rFonts w:ascii="Helvetica" w:hAnsi="Helvetica"/>
+        </w:rPr>
+        <w:t xml:space="preserve"> </w:t>
+      </w:r>
+      <w:r>
+        <w:rPr>
+          <w:rFonts w:ascii="Helvetica" w:hAnsi="Helvetica"/>
+          <w:u w:val="single"/>
+        </w:rPr>
+        <w:t>GNSS RF signal generators</w:t>
+      </w:r>
+      <w:r>
+        <w:rPr>
+          <w:rFonts w:ascii="Helvetica" w:hAnsi="Helvetica"/>
+        </w:rPr>
         <w:t>.</w:t>
       </w:r>
     </w:p>
@@ -466,31 +831,87 @@
           <w:numId w:val="13"/>
         </w:numPr>
         <w:spacing w:line="276" w:lineRule="auto"/>
-      </w:pPr>
-      <w:r>
-        <w:t>Configuring</w:t>
-      </w:r>
-      <w:r>
-        <w:t xml:space="preserve">, building, </w:t>
-      </w:r>
-      <w:r>
-        <w:t xml:space="preserve">and </w:t>
-      </w:r>
-      <w:r>
-        <w:t>maintaining</w:t>
-      </w:r>
-      <w:r>
-        <w:t xml:space="preserve"> Embedded </w:t>
-      </w:r>
-      <w:r>
-        <w:t xml:space="preserve">Linux distributions using </w:t>
+        <w:rPr>
+          <w:rFonts w:ascii="Helvetica" w:hAnsi="Helvetica"/>
+        </w:rPr>
+      </w:pPr>
+      <w:r>
+        <w:rPr>
+          <w:rFonts w:ascii="Helvetica" w:hAnsi="Helvetica"/>
+        </w:rPr>
+        <w:t xml:space="preserve">Controlling on-board </w:t>
+      </w:r>
+      <w:r>
+        <w:rPr>
+          <w:rFonts w:ascii="Helvetica" w:hAnsi="Helvetica"/>
+          <w:u w:val="single"/>
+        </w:rPr>
+        <w:t>fans</w:t>
+      </w:r>
+      <w:r>
+        <w:rPr>
+          <w:rFonts w:ascii="Helvetica" w:hAnsi="Helvetica"/>
+        </w:rPr>
+        <w:t xml:space="preserve">, </w:t>
+      </w:r>
+      <w:r>
+        <w:rPr>
+          <w:rFonts w:ascii="Helvetica" w:hAnsi="Helvetica"/>
+          <w:u w:val="single"/>
+        </w:rPr>
+        <w:t>LEDs</w:t>
+      </w:r>
+      <w:r>
+        <w:rPr>
+          <w:rFonts w:ascii="Helvetica" w:hAnsi="Helvetica"/>
+        </w:rPr>
+        <w:t xml:space="preserve">, </w:t>
+      </w:r>
+      <w:r>
+        <w:rPr>
+          <w:rFonts w:ascii="Helvetica" w:hAnsi="Helvetica"/>
+          <w:u w:val="single"/>
+        </w:rPr>
+        <w:t>EEPROM</w:t>
+      </w:r>
+      <w:r>
+        <w:rPr>
+          <w:rFonts w:ascii="Helvetica" w:hAnsi="Helvetica"/>
+        </w:rPr>
+        <w:t>, and other peripherals</w:t>
+      </w:r>
+      <w:r>
+        <w:rPr>
+          <w:rFonts w:ascii="Helvetica" w:hAnsi="Helvetica"/>
+        </w:rPr>
+        <w:t xml:space="preserve"> with </w:t>
+      </w:r>
+      <w:r>
+        <w:rPr>
+          <w:rFonts w:ascii="Helvetica" w:hAnsi="Helvetica"/>
+          <w:u w:val="single"/>
+        </w:rPr>
+        <w:t>I2C</w:t>
+      </w:r>
+      <w:r>
+        <w:rPr>
+          <w:rFonts w:ascii="Helvetica" w:hAnsi="Helvetica"/>
+        </w:rPr>
+        <w:t xml:space="preserve"> and </w:t>
       </w:r>
       <w:proofErr w:type="spellStart"/>
       <w:r>
-        <w:t>Yocto</w:t>
+        <w:rPr>
+          <w:rFonts w:ascii="Helvetica" w:hAnsi="Helvetica"/>
+          <w:u w:val="single"/>
+        </w:rPr>
+        <w:t>SMBus</w:t>
       </w:r>
       <w:proofErr w:type="spellEnd"/>
       <w:r>
+        <w:rPr>
+          <w:rFonts w:ascii="Helvetica" w:hAnsi="Helvetica"/>
+        </w:rPr>
         <w:t>.</w:t>
       </w:r>
     </w:p>
@@ -502,11 +923,73 @@
           <w:numId w:val="13"/>
         </w:numPr>
         <w:spacing w:line="276" w:lineRule="auto"/>
-      </w:pPr>
-      <w:r>
-        <w:t>Linux USB and PCIe kernel driver development</w:t>
-      </w:r>
-      <w:r>
+        <w:rPr>
+          <w:rFonts w:ascii="Helvetica" w:hAnsi="Helvetica"/>
+        </w:rPr>
+      </w:pPr>
+      <w:r>
+        <w:rPr>
+          <w:rFonts w:ascii="Helvetica" w:hAnsi="Helvetica"/>
+        </w:rPr>
+        <w:t>Configuring</w:t>
+      </w:r>
+      <w:r>
+        <w:rPr>
+          <w:rFonts w:ascii="Helvetica" w:hAnsi="Helvetica"/>
+        </w:rPr>
+        <w:t xml:space="preserve">, building, </w:t>
+      </w:r>
+      <w:r>
+        <w:rPr>
+          <w:rFonts w:ascii="Helvetica" w:hAnsi="Helvetica"/>
+        </w:rPr>
+        <w:t xml:space="preserve">and </w:t>
+      </w:r>
+      <w:r>
+        <w:rPr>
+          <w:rFonts w:ascii="Helvetica" w:hAnsi="Helvetica"/>
+        </w:rPr>
+        <w:t>maintaining</w:t>
+      </w:r>
+      <w:r>
+        <w:rPr>
+          <w:rFonts w:ascii="Helvetica" w:hAnsi="Helvetica"/>
+        </w:rPr>
+        <w:t xml:space="preserve"> </w:t>
+      </w:r>
+      <w:r>
+        <w:rPr>
+          <w:rFonts w:ascii="Helvetica" w:hAnsi="Helvetica"/>
+          <w:u w:val="single"/>
+        </w:rPr>
+        <w:t xml:space="preserve">Embedded </w:t>
+      </w:r>
+      <w:r>
+        <w:rPr>
+          <w:rFonts w:ascii="Helvetica" w:hAnsi="Helvetica"/>
+          <w:u w:val="single"/>
+        </w:rPr>
+        <w:t>Linux</w:t>
+      </w:r>
+      <w:r>
+        <w:rPr>
+          <w:rFonts w:ascii="Helvetica" w:hAnsi="Helvetica"/>
+        </w:rPr>
+        <w:t xml:space="preserve"> distributions using </w:t>
+      </w:r>
+      <w:proofErr w:type="spellStart"/>
+      <w:r>
+        <w:rPr>
+          <w:rFonts w:ascii="Helvetica" w:hAnsi="Helvetica"/>
+          <w:u w:val="single"/>
+        </w:rPr>
+        <w:t>Yocto</w:t>
+      </w:r>
+      <w:proofErr w:type="spellEnd"/>
+      <w:r>
+        <w:rPr>
+          <w:rFonts w:ascii="Helvetica" w:hAnsi="Helvetica"/>
+        </w:rPr>
         <w:t>.</w:t>
       </w:r>
     </w:p>
@@ -515,7 +998,7 @@
         <w:pStyle w:val="Heading2"/>
       </w:pPr>
       <w:r>
-        <w:t>Education Summary</w:t>
+        <w:t>EDUCATIoN</w:t>
       </w:r>
     </w:p>
     <w:p>
@@ -525,28 +1008,65 @@
           <w:tab w:val="center" w:pos="5220"/>
           <w:tab w:val="right" w:pos="10466"/>
         </w:tabs>
-      </w:pPr>
-      <w:r>
-        <w:t>BSc Computer Science (4 years)</w:t>
-      </w:r>
-      <w:r>
-        <w:t xml:space="preserve"> </w:t>
-      </w:r>
-      <w:r>
+        <w:rPr>
+          <w:rFonts w:ascii="Helvetica" w:hAnsi="Helvetica"/>
+        </w:rPr>
+      </w:pPr>
+      <w:r>
+        <w:rPr>
+          <w:rFonts w:ascii="Helvetica" w:hAnsi="Helvetica"/>
+        </w:rPr>
+        <w:t>BSc</w:t>
+      </w:r>
+      <w:r>
+        <w:rPr>
+          <w:rFonts w:ascii="Helvetica" w:hAnsi="Helvetica"/>
+        </w:rPr>
+        <w:t xml:space="preserve"> (Hons)</w:t>
+      </w:r>
+      <w:r>
+        <w:rPr>
+          <w:rFonts w:ascii="Helvetica" w:hAnsi="Helvetica"/>
+        </w:rPr>
+        <w:t xml:space="preserve"> Computer Science </w:t>
+      </w:r>
+      <w:r>
+        <w:rPr>
+          <w:rFonts w:ascii="Helvetica" w:hAnsi="Helvetica"/>
+          <w:i/>
+        </w:rPr>
+        <w:t>(Current)</w:t>
+      </w:r>
+      <w:r>
+        <w:rPr>
+          <w:rFonts w:ascii="Helvetica" w:hAnsi="Helvetica"/>
+        </w:rPr>
         <w:tab/>
         <w:t>Plymouth U</w:t>
       </w:r>
       <w:r>
+        <w:rPr>
+          <w:rFonts w:ascii="Helvetica" w:hAnsi="Helvetica"/>
+        </w:rPr>
         <w:t>niversity</w:t>
       </w:r>
       <w:r>
+        <w:rPr>
+          <w:rFonts w:ascii="Helvetica" w:hAnsi="Helvetica"/>
+        </w:rPr>
         <w:tab/>
         <w:t xml:space="preserve">Fall 2014 – </w:t>
       </w:r>
       <w:r>
+        <w:rPr>
+          <w:rFonts w:ascii="Helvetica" w:hAnsi="Helvetica"/>
+        </w:rPr>
         <w:t>Summer</w:t>
       </w:r>
       <w:r>
+        <w:rPr>
+          <w:rFonts w:ascii="Helvetica" w:hAnsi="Helvetica"/>
+        </w:rPr>
         <w:t xml:space="preserve"> 2018</w:t>
       </w:r>
     </w:p>
@@ -558,60 +1078,49 @@
           <w:numId w:val="13"/>
         </w:numPr>
         <w:spacing w:line="276" w:lineRule="auto"/>
-      </w:pPr>
-      <w:r>
-        <w:rPr>
+        <w:rPr>
+          <w:rFonts w:ascii="Helvetica" w:hAnsi="Helvetica"/>
+        </w:rPr>
+      </w:pPr>
+      <w:r>
+        <w:rPr>
+          <w:rFonts w:ascii="Helvetica" w:hAnsi="Helvetica"/>
           <w:b/>
         </w:rPr>
-        <w:t>(Current)</w:t>
-      </w:r>
-      <w:r>
+        <w:t>F</w:t>
+      </w:r>
+      <w:r>
+        <w:rPr>
+          <w:rFonts w:ascii="Helvetica" w:hAnsi="Helvetica"/>
+          <w:b/>
+        </w:rPr>
+        <w:t>inal Project:</w:t>
+      </w:r>
+      <w:r>
+        <w:rPr>
+          <w:rFonts w:ascii="Helvetica" w:hAnsi="Helvetica"/>
+        </w:rPr>
         <w:t xml:space="preserve"> </w:t>
       </w:r>
       <w:r>
-        <w:t xml:space="preserve">BSc in Computer Science, </w:t>
-      </w:r>
-      <w:r>
-        <w:t xml:space="preserve">Exp. </w:t>
-      </w:r>
-      <w:r>
-        <w:t xml:space="preserve">May 2018. </w:t>
-      </w:r>
-      <w:r>
-        <w:t>Expecting first class honours.</w:t>
-      </w:r>
-      <w:r>
-        <w:t xml:space="preserve"> </w:t>
-      </w:r>
-    </w:p>
-    <w:p>
-      <w:pPr>
-        <w:pStyle w:val="ListParagraph"/>
-        <w:spacing w:line="276" w:lineRule="auto"/>
-        <w:ind w:left="1080"/>
-      </w:pPr>
-      <w:r>
-        <w:t>F</w:t>
-      </w:r>
-      <w:r>
-        <w:t xml:space="preserve">inal Project: </w:t>
-      </w:r>
-      <w:r>
+        <w:rPr>
+          <w:rFonts w:ascii="Helvetica" w:hAnsi="Helvetica"/>
+          <w:u w:val="single"/>
+        </w:rPr>
         <w:t>FPGA-based 16-bit RISC soft-microprocessor</w:t>
       </w:r>
       <w:r>
-        <w:t xml:space="preserve"> (with IO &amp; interrupts) and Compiler.</w:t>
-      </w:r>
-    </w:p>
-    <w:p>
-      <w:pPr>
-        <w:pStyle w:val="Heading2"/>
-      </w:pPr>
-      <w:r>
-        <w:t xml:space="preserve">Notable </w:t>
-      </w:r>
-      <w:r>
-        <w:t>Projects</w:t>
+        <w:rPr>
+          <w:rFonts w:ascii="Helvetica" w:hAnsi="Helvetica"/>
+          <w:u w:val="single"/>
+        </w:rPr>
+        <w:t xml:space="preserve"> (with IO &amp; interrupts) and Compiler</w:t>
+      </w:r>
+      <w:r>
+        <w:rPr>
+          <w:rFonts w:ascii="Helvetica" w:hAnsi="Helvetica"/>
+        </w:rPr>
+        <w:t>.</w:t>
       </w:r>
     </w:p>
     <w:p>
@@ -623,37 +1132,80 @@
         </w:numPr>
         <w:spacing w:line="276" w:lineRule="auto"/>
         <w:rPr>
-          <w:b/>
-        </w:rPr>
-      </w:pPr>
-      <w:proofErr w:type="spellStart"/>
-      <w:r>
-        <w:rPr>
-          <w:b/>
-        </w:rPr>
-        <w:t>VCore</w:t>
-      </w:r>
-      <w:proofErr w:type="spellEnd"/>
-      <w:r>
-        <w:rPr>
-          <w:b/>
-        </w:rPr>
-        <w:t xml:space="preserve"> – </w:t>
-      </w:r>
-      <w:r>
-        <w:rPr>
-          <w:b/>
-        </w:rPr>
-        <w:t>16-bit RISC</w:t>
-      </w:r>
-      <w:r>
-        <w:rPr>
-          <w:b/>
-        </w:rPr>
-        <w:t xml:space="preserve"> soft-microprocessor. </w:t>
-      </w:r>
-      <w:r>
-        <w:t xml:space="preserve">An FPGA based RISC soft-microprocessor written in Verilog. </w:t>
+          <w:rFonts w:ascii="Helvetica" w:hAnsi="Helvetica"/>
+        </w:rPr>
+      </w:pPr>
+      <w:r>
+        <w:rPr>
+          <w:rFonts w:ascii="Helvetica" w:hAnsi="Helvetica"/>
+        </w:rPr>
+        <w:t xml:space="preserve">Courses include: </w:t>
+      </w:r>
+      <w:r>
+        <w:rPr>
+          <w:rFonts w:ascii="Helvetica" w:hAnsi="Helvetica"/>
+          <w:u w:val="single"/>
+        </w:rPr>
+        <w:t>Digital Electronics</w:t>
+      </w:r>
+      <w:r>
+        <w:rPr>
+          <w:rFonts w:ascii="Helvetica" w:hAnsi="Helvetica"/>
+        </w:rPr>
+        <w:t xml:space="preserve">, </w:t>
+      </w:r>
+      <w:r>
+        <w:rPr>
+          <w:rFonts w:ascii="Helvetica" w:hAnsi="Helvetica"/>
+          <w:u w:val="single"/>
+        </w:rPr>
+        <w:t>Embedded Systems and Compilers</w:t>
+      </w:r>
+      <w:r>
+        <w:rPr>
+          <w:rFonts w:ascii="Helvetica" w:hAnsi="Helvetica"/>
+        </w:rPr>
+        <w:t xml:space="preserve">, </w:t>
+      </w:r>
+      <w:r>
+        <w:rPr>
+          <w:rFonts w:ascii="Helvetica" w:hAnsi="Helvetica"/>
+          <w:u w:val="single"/>
+        </w:rPr>
+        <w:t>Machine Vision</w:t>
+      </w:r>
+      <w:r>
+        <w:rPr>
+          <w:rFonts w:ascii="Helvetica" w:hAnsi="Helvetica"/>
+        </w:rPr>
+        <w:t xml:space="preserve">, </w:t>
+      </w:r>
+      <w:r>
+        <w:rPr>
+          <w:rFonts w:ascii="Helvetica" w:hAnsi="Helvetica"/>
+          <w:u w:val="single"/>
+        </w:rPr>
+        <w:t>Computation Theory</w:t>
+      </w:r>
+      <w:r>
+        <w:rPr>
+          <w:rFonts w:ascii="Helvetica" w:hAnsi="Helvetica"/>
+        </w:rPr>
+        <w:t>.</w:t>
+      </w:r>
+    </w:p>
+    <w:p>
+      <w:pPr>
+        <w:pStyle w:val="Heading2"/>
+      </w:pPr>
+      <w:r>
+        <w:t xml:space="preserve">Open-Source </w:t>
+      </w:r>
+      <w:r>
+        <w:t>Projects</w:t>
+      </w:r>
+      <w:r>
+        <w:t xml:space="preserve"> &amp; Contributions</w:t>
       </w:r>
     </w:p>
     <w:p>
@@ -664,59 +1216,109 @@
           <w:numId w:val="13"/>
         </w:numPr>
         <w:spacing w:line="276" w:lineRule="auto"/>
-      </w:pPr>
-      <w:proofErr w:type="spellStart"/>
-      <w:r>
-        <w:rPr>
+        <w:rPr>
+          <w:rFonts w:ascii="Helvetica" w:hAnsi="Helvetica"/>
           <w:b/>
         </w:rPr>
-        <w:t>l</w:t>
-      </w:r>
-      <w:r>
-        <w:rPr>
+      </w:pPr>
+      <w:r>
+        <w:rPr>
+          <w:rFonts w:ascii="Helvetica" w:hAnsi="Helvetica"/>
           <w:b/>
         </w:rPr>
-        <w:t>ibCCL</w:t>
-      </w:r>
-      <w:proofErr w:type="spellEnd"/>
-      <w:r>
-        <w:rPr>
-          <w:b/>
-        </w:rPr>
-        <w:t xml:space="preserve"> –</w:t>
-      </w:r>
-      <w:r>
-        <w:rPr>
-          <w:b/>
-        </w:rPr>
-        <w:t xml:space="preserve"> S</w:t>
-      </w:r>
-      <w:r>
-        <w:rPr>
-          <w:b/>
-        </w:rPr>
-        <w:t>elf-hoste</w:t>
-      </w:r>
-      <w:r>
-        <w:rPr>
-          <w:b/>
-        </w:rPr>
-        <w:t xml:space="preserve">d compiler and standard library. </w:t>
-      </w:r>
-      <w:r>
-        <w:t>A C-like programming language and</w:t>
-      </w:r>
-      <w:r>
-        <w:t xml:space="preserve"> optimising compiler supporting,</w:t>
-      </w:r>
-      <w:r>
-        <w:t xml:space="preserve"> 8086, x86. Includes self-written standard library.</w:t>
-      </w:r>
-      <w:r>
-        <w:t xml:space="preserve"> C/C++, LLVM, Assembly</w:t>
-      </w:r>
-      <w:r>
-        <w:t>.</w:t>
+        <w:t>16-bit RISC soft-microprocessor</w:t>
+      </w:r>
+      <w:r>
+        <w:rPr>
+          <w:rFonts w:ascii="Helvetica" w:hAnsi="Helvetica"/>
+        </w:rPr>
+        <w:t xml:space="preserve"> </w:t>
+      </w:r>
+      <w:hyperlink r:id="rId10" w:history="1">
+        <w:r>
+          <w:rPr>
+            <w:rStyle w:val="linkChar"/>
+          </w:rPr>
+          <w:t xml:space="preserve"> </w:t>
+        </w:r>
+        <w:proofErr w:type="spellStart"/>
+        <w:r>
+          <w:rPr>
+            <w:rStyle w:val="linkChar"/>
+          </w:rPr>
+          <w:t>b</w:t>
+        </w:r>
+        <w:r>
+          <w:rPr>
+            <w:rStyle w:val="linkChar"/>
+          </w:rPr>
+          <w:t>endl</w:t>
+        </w:r>
+        <w:proofErr w:type="spellEnd"/>
+        <w:r>
+          <w:rPr>
+            <w:rStyle w:val="linkChar"/>
+          </w:rPr>
+          <w:t>/</w:t>
+        </w:r>
+        <w:proofErr w:type="spellStart"/>
+        <w:r>
+          <w:rPr>
+            <w:rStyle w:val="linkChar"/>
+          </w:rPr>
+          <w:t>vcc</w:t>
+        </w:r>
+        <w:proofErr w:type="spellEnd"/>
+      </w:hyperlink>
+      <w:r>
+        <w:rPr>
+          <w:rStyle w:val="linkChar"/>
+        </w:rPr>
+        <w:t xml:space="preserve"> </w:t>
+      </w:r>
+      <w:r>
+        <w:rPr>
+          <w:rFonts w:ascii="Helvetica" w:hAnsi="Helvetica"/>
+        </w:rPr>
+        <w:t xml:space="preserve"> </w:t>
+      </w:r>
+      <w:r>
+        <w:rPr>
+          <w:rFonts w:ascii="Helvetica" w:hAnsi="Helvetica"/>
+        </w:rPr>
+        <w:t xml:space="preserve">An </w:t>
+      </w:r>
+      <w:r>
+        <w:rPr>
+          <w:rFonts w:ascii="Helvetica" w:hAnsi="Helvetica"/>
+          <w:u w:val="single"/>
+        </w:rPr>
+        <w:t>FPGA</w:t>
+      </w:r>
+      <w:r>
+        <w:rPr>
+          <w:rFonts w:ascii="Helvetica" w:hAnsi="Helvetica"/>
+        </w:rPr>
+        <w:t>-</w:t>
+      </w:r>
+      <w:r>
+        <w:rPr>
+          <w:rFonts w:ascii="Helvetica" w:hAnsi="Helvetica"/>
+        </w:rPr>
+        <w:t xml:space="preserve">based RISC soft-microprocessor written in </w:t>
+      </w:r>
+      <w:r>
+        <w:rPr>
+          <w:rFonts w:ascii="Helvetica" w:hAnsi="Helvetica"/>
+          <w:u w:val="single"/>
+        </w:rPr>
+        <w:t>Verilog</w:t>
+      </w:r>
+      <w:r>
+        <w:rPr>
+          <w:rFonts w:ascii="Helvetica" w:hAnsi="Helvetica"/>
+        </w:rPr>
+        <w:t xml:space="preserve">. </w:t>
       </w:r>
     </w:p>
     <w:p>
@@ -728,31 +1330,219 @@
         </w:numPr>
         <w:spacing w:line="276" w:lineRule="auto"/>
         <w:rPr>
+          <w:rFonts w:ascii="Helvetica" w:hAnsi="Helvetica"/>
+        </w:rPr>
+      </w:pPr>
+      <w:r>
+        <w:rPr>
+          <w:rFonts w:ascii="Helvetica" w:hAnsi="Helvetica"/>
           <w:b/>
         </w:rPr>
-      </w:pPr>
-      <w:r>
-        <w:rPr>
+        <w:t>S</w:t>
+      </w:r>
+      <w:r>
+        <w:rPr>
+          <w:rFonts w:ascii="Helvetica" w:hAnsi="Helvetica"/>
           <w:b/>
         </w:rPr>
-        <w:t>Gravity-</w:t>
-      </w:r>
-      <w:proofErr w:type="spellStart"/>
-      <w:r>
-        <w:rPr>
+        <w:t>elf-hoste</w:t>
+      </w:r>
+      <w:r>
+        <w:rPr>
+          <w:rFonts w:ascii="Helvetica" w:hAnsi="Helvetica"/>
           <w:b/>
         </w:rPr>
-        <w:t>lang</w:t>
-      </w:r>
-      <w:proofErr w:type="spellEnd"/>
-      <w:r>
-        <w:t xml:space="preserve"> – Contributor to an open-source compiler and virtual-machine. </w:t>
-      </w:r>
-      <w:r>
-        <w:t xml:space="preserve">Contributions include fixing Windows </w:t>
-      </w:r>
-      <w:r>
-        <w:t>runtime.</w:t>
+        <w:t xml:space="preserve">d </w:t>
+      </w:r>
+      <w:r>
+        <w:rPr>
+          <w:rFonts w:ascii="Helvetica" w:hAnsi="Helvetica"/>
+          <w:b/>
+        </w:rPr>
+        <w:t>C</w:t>
+      </w:r>
+      <w:r>
+        <w:rPr>
+          <w:rFonts w:ascii="Helvetica" w:hAnsi="Helvetica"/>
+          <w:b/>
+        </w:rPr>
+        <w:t xml:space="preserve">ompiler and </w:t>
+      </w:r>
+      <w:r>
+        <w:rPr>
+          <w:rFonts w:ascii="Helvetica" w:hAnsi="Helvetica"/>
+          <w:b/>
+        </w:rPr>
+        <w:t>S</w:t>
+      </w:r>
+      <w:r>
+        <w:rPr>
+          <w:rFonts w:ascii="Helvetica" w:hAnsi="Helvetica"/>
+          <w:b/>
+        </w:rPr>
+        <w:t xml:space="preserve">tandard </w:t>
+      </w:r>
+      <w:r>
+        <w:rPr>
+          <w:rFonts w:ascii="Helvetica" w:hAnsi="Helvetica"/>
+          <w:b/>
+        </w:rPr>
+        <w:t>L</w:t>
+      </w:r>
+      <w:r>
+        <w:rPr>
+          <w:rFonts w:ascii="Helvetica" w:hAnsi="Helvetica"/>
+          <w:b/>
+        </w:rPr>
+        <w:t>ibrary</w:t>
+      </w:r>
+      <w:r>
+        <w:rPr>
+          <w:rFonts w:ascii="Helvetica" w:hAnsi="Helvetica"/>
+          <w:b/>
+        </w:rPr>
+        <w:t xml:space="preserve"> </w:t>
+      </w:r>
+      <w:hyperlink r:id="rId11" w:history="1">
+        <w:r>
+          <w:rPr>
+            <w:rStyle w:val="linkChar"/>
+          </w:rPr>
+          <w:t xml:space="preserve"> </w:t>
+        </w:r>
+        <w:proofErr w:type="spellStart"/>
+        <w:r>
+          <w:rPr>
+            <w:rStyle w:val="linkChar"/>
+          </w:rPr>
+          <w:t>bendl</w:t>
+        </w:r>
+        <w:proofErr w:type="spellEnd"/>
+        <w:r>
+          <w:rPr>
+            <w:rStyle w:val="linkChar"/>
+          </w:rPr>
+          <w:t>/</w:t>
+        </w:r>
+        <w:proofErr w:type="spellStart"/>
+        <w:r>
+          <w:rPr>
+            <w:rStyle w:val="linkChar"/>
+          </w:rPr>
+          <w:t>libccl</w:t>
+        </w:r>
+        <w:proofErr w:type="spellEnd"/>
+      </w:hyperlink>
+      <w:r>
+        <w:rPr>
+          <w:rStyle w:val="linkChar"/>
+        </w:rPr>
+        <w:t xml:space="preserve"> </w:t>
+      </w:r>
+      <w:r>
+        <w:t xml:space="preserve"> </w:t>
+      </w:r>
+      <w:r>
+        <w:rPr>
+          <w:rFonts w:ascii="Helvetica" w:hAnsi="Helvetica"/>
+        </w:rPr>
+        <w:t xml:space="preserve">A </w:t>
+      </w:r>
+      <w:r>
+        <w:rPr>
+          <w:rFonts w:ascii="Helvetica" w:hAnsi="Helvetica"/>
+          <w:u w:val="single"/>
+        </w:rPr>
+        <w:t>C</w:t>
+      </w:r>
+      <w:r>
+        <w:rPr>
+          <w:rFonts w:ascii="Helvetica" w:hAnsi="Helvetica"/>
+        </w:rPr>
+        <w:t>-like programming language and</w:t>
+      </w:r>
+      <w:r>
+        <w:rPr>
+          <w:rFonts w:ascii="Helvetica" w:hAnsi="Helvetica"/>
+        </w:rPr>
+        <w:t xml:space="preserve"> optimising </w:t>
+      </w:r>
+      <w:r>
+        <w:rPr>
+          <w:rFonts w:ascii="Helvetica" w:hAnsi="Helvetica"/>
+          <w:u w:val="single"/>
+        </w:rPr>
+        <w:t>compiler</w:t>
+      </w:r>
+      <w:r>
+        <w:rPr>
+          <w:rFonts w:ascii="Helvetica" w:hAnsi="Helvetica"/>
+        </w:rPr>
+        <w:t xml:space="preserve"> supporting,</w:t>
+      </w:r>
+      <w:r>
+        <w:rPr>
+          <w:rFonts w:ascii="Helvetica" w:hAnsi="Helvetica"/>
+        </w:rPr>
+        <w:t xml:space="preserve"> 8086, </w:t>
+      </w:r>
+      <w:r>
+        <w:rPr>
+          <w:rFonts w:ascii="Helvetica" w:hAnsi="Helvetica"/>
+          <w:u w:val="single"/>
+        </w:rPr>
+        <w:t>x86</w:t>
+      </w:r>
+      <w:r>
+        <w:rPr>
+          <w:rFonts w:ascii="Helvetica" w:hAnsi="Helvetica"/>
+        </w:rPr>
+        <w:t>. Includes self-written standard library.</w:t>
+      </w:r>
+      <w:r>
+        <w:rPr>
+          <w:rFonts w:ascii="Helvetica" w:hAnsi="Helvetica"/>
+        </w:rPr>
+        <w:t xml:space="preserve"> </w:t>
+      </w:r>
+      <w:r>
+        <w:rPr>
+          <w:rFonts w:ascii="Helvetica" w:hAnsi="Helvetica"/>
+          <w:u w:val="single"/>
+        </w:rPr>
+        <w:t>C/C++</w:t>
+      </w:r>
+      <w:r>
+        <w:rPr>
+          <w:rFonts w:ascii="Helvetica" w:hAnsi="Helvetica"/>
+        </w:rPr>
+        <w:t xml:space="preserve">, </w:t>
+      </w:r>
+      <w:r>
+        <w:rPr>
+          <w:rFonts w:ascii="Helvetica" w:hAnsi="Helvetica"/>
+          <w:u w:val="single"/>
+        </w:rPr>
+        <w:t>LLVM</w:t>
+      </w:r>
+      <w:r>
+        <w:rPr>
+          <w:rFonts w:ascii="Helvetica" w:hAnsi="Helvetica"/>
+        </w:rPr>
+        <w:t xml:space="preserve">, </w:t>
+      </w:r>
+      <w:r>
+        <w:rPr>
+          <w:rFonts w:ascii="Helvetica" w:hAnsi="Helvetica"/>
+          <w:u w:val="single"/>
+        </w:rPr>
+        <w:t>Assembly</w:t>
+      </w:r>
+      <w:r>
+        <w:rPr>
+          <w:rFonts w:ascii="Helvetica" w:hAnsi="Helvetica"/>
+        </w:rPr>
+        <w:t>.</w:t>
       </w:r>
     </w:p>
     <w:p>
@@ -764,63 +1554,109 @@
         </w:numPr>
         <w:spacing w:line="276" w:lineRule="auto"/>
         <w:rPr>
+          <w:rFonts w:ascii="Helvetica" w:hAnsi="Helvetica"/>
           <w:b/>
         </w:rPr>
       </w:pPr>
       <w:r>
         <w:rPr>
+          <w:rFonts w:ascii="Helvetica" w:hAnsi="Helvetica"/>
           <w:b/>
         </w:rPr>
-        <w:t>NRBF Neural Network –</w:t>
-      </w:r>
-      <w:r>
-        <w:t xml:space="preserve"> A dynamic NRBF neural network written in Python to</w:t>
-      </w:r>
-      <w:r>
-        <w:t xml:space="preserve"> predict UK energy usage</w:t>
-      </w:r>
-      <w:r>
-        <w:t>.</w:t>
-      </w:r>
-      <w:r>
+        <w:t>Gravity-</w:t>
+      </w:r>
+      <w:proofErr w:type="spellStart"/>
+      <w:r>
+        <w:rPr>
+          <w:rFonts w:ascii="Helvetica" w:hAnsi="Helvetica"/>
+          <w:b/>
+        </w:rPr>
+        <w:t>lang</w:t>
+      </w:r>
+      <w:proofErr w:type="spellEnd"/>
+      <w:r>
+        <w:rPr>
+          <w:rFonts w:ascii="Helvetica" w:hAnsi="Helvetica"/>
+        </w:rPr>
         <w:t xml:space="preserve"> </w:t>
       </w:r>
-    </w:p>
-    <w:p>
-      <w:pPr>
-        <w:pStyle w:val="Heading2"/>
-      </w:pPr>
-      <w:r>
-        <w:t>Additonal Experience</w:t>
-      </w:r>
-      <w:r>
-        <w:t xml:space="preserve"> and Awards</w:t>
-      </w:r>
-    </w:p>
-    <w:p>
-      <w:pPr>
-        <w:pStyle w:val="ListParagraph"/>
-        <w:numPr>
-          <w:ilvl w:val="0"/>
-          <w:numId w:val="13"/>
-        </w:numPr>
-      </w:pPr>
-      <w:r>
-        <w:t>Dean’</w:t>
-      </w:r>
-      <w:r>
-        <w:t>s List 2016 member. List of students who achieved academ</w:t>
-      </w:r>
-      <w:r>
-        <w:t>ic excellence in their studies.</w:t>
-      </w:r>
-    </w:p>
-    <w:p>
-      <w:pPr>
-        <w:pStyle w:val="Heading2"/>
-      </w:pPr>
-      <w:r>
-        <w:t>Technologies</w:t>
+      <w:hyperlink r:id="rId12" w:history="1">
+        <w:r>
+          <w:rPr>
+            <w:rStyle w:val="linkChar"/>
+          </w:rPr>
+          <w:t xml:space="preserve"> </w:t>
+        </w:r>
+        <w:proofErr w:type="spellStart"/>
+        <w:r>
+          <w:rPr>
+            <w:rStyle w:val="linkChar"/>
+          </w:rPr>
+          <w:t>m</w:t>
+        </w:r>
+        <w:r>
+          <w:rPr>
+            <w:rStyle w:val="linkChar"/>
+          </w:rPr>
+          <w:t>arcobambini</w:t>
+        </w:r>
+        <w:proofErr w:type="spellEnd"/>
+        <w:r>
+          <w:rPr>
+            <w:rStyle w:val="linkChar"/>
+          </w:rPr>
+          <w:t>/gravity</w:t>
+        </w:r>
+      </w:hyperlink>
+      <w:r>
+        <w:rPr>
+          <w:rStyle w:val="linkChar"/>
+        </w:rPr>
+        <w:t xml:space="preserve"> </w:t>
+      </w:r>
+      <w:r>
+        <w:rPr>
+          <w:rFonts w:ascii="Helvetica" w:hAnsi="Helvetica"/>
+        </w:rPr>
+        <w:t xml:space="preserve"> Contributor to an </w:t>
+      </w:r>
+      <w:r>
+        <w:rPr>
+          <w:rFonts w:ascii="Helvetica" w:hAnsi="Helvetica"/>
+          <w:u w:val="single"/>
+        </w:rPr>
+        <w:t>open-source</w:t>
+      </w:r>
+      <w:r>
+        <w:rPr>
+          <w:rFonts w:ascii="Helvetica" w:hAnsi="Helvetica"/>
+        </w:rPr>
+        <w:t xml:space="preserve"> </w:t>
+      </w:r>
+      <w:r>
+        <w:rPr>
+          <w:rFonts w:ascii="Helvetica" w:hAnsi="Helvetica"/>
+          <w:u w:val="single"/>
+        </w:rPr>
+        <w:t>compiler</w:t>
+      </w:r>
+      <w:r>
+        <w:rPr>
+          <w:rFonts w:ascii="Helvetica" w:hAnsi="Helvetica"/>
+        </w:rPr>
+        <w:t xml:space="preserve"> and virtual-machine. </w:t>
+      </w:r>
+      <w:r>
+        <w:rPr>
+          <w:rFonts w:ascii="Helvetica" w:hAnsi="Helvetica"/>
+        </w:rPr>
+        <w:t xml:space="preserve">Contributions include fixing Windows </w:t>
+      </w:r>
+      <w:r>
+        <w:rPr>
+          <w:rFonts w:ascii="Helvetica" w:hAnsi="Helvetica"/>
+        </w:rPr>
+        <w:t>runtime.</w:t>
       </w:r>
     </w:p>
     <w:p>
@@ -831,33 +1667,131 @@
           <w:numId w:val="13"/>
         </w:numPr>
         <w:spacing w:line="276" w:lineRule="auto"/>
-      </w:pPr>
-      <w:r>
-        <w:t xml:space="preserve">C, C++, Python, </w:t>
-      </w:r>
-      <w:r>
-        <w:t>Linux</w:t>
-      </w:r>
-      <w:r>
-        <w:t xml:space="preserve"> (user</w:t>
-      </w:r>
-      <w:r>
+        <w:rPr>
+          <w:rFonts w:ascii="Helvetica" w:hAnsi="Helvetica"/>
+          <w:b/>
+        </w:rPr>
+      </w:pPr>
+      <w:r>
+        <w:rPr>
+          <w:rFonts w:ascii="Helvetica" w:hAnsi="Helvetica"/>
+          <w:b/>
+        </w:rPr>
+        <w:t>NRBF Neural Network –</w:t>
+      </w:r>
+      <w:r>
+        <w:rPr>
+          <w:rFonts w:ascii="Helvetica" w:hAnsi="Helvetica"/>
+        </w:rPr>
+        <w:t xml:space="preserve"> A dynamic NRBF </w:t>
+      </w:r>
+      <w:r>
+        <w:rPr>
+          <w:rFonts w:ascii="Helvetica" w:hAnsi="Helvetica"/>
+          <w:u w:val="single"/>
+        </w:rPr>
+        <w:t>neural network</w:t>
+      </w:r>
+      <w:r>
+        <w:rPr>
+          <w:rFonts w:ascii="Helvetica" w:hAnsi="Helvetica"/>
+        </w:rPr>
+        <w:t xml:space="preserve"> written in </w:t>
+      </w:r>
+      <w:r>
+        <w:rPr>
+          <w:rFonts w:ascii="Helvetica" w:hAnsi="Helvetica"/>
+          <w:u w:val="single"/>
+        </w:rPr>
+        <w:t>Python</w:t>
+      </w:r>
+      <w:r>
+        <w:rPr>
+          <w:rFonts w:ascii="Helvetica" w:hAnsi="Helvetica"/>
+        </w:rPr>
+        <w:t xml:space="preserve"> to</w:t>
+      </w:r>
+      <w:r>
+        <w:rPr>
+          <w:rFonts w:ascii="Helvetica" w:hAnsi="Helvetica"/>
+        </w:rPr>
+        <w:t xml:space="preserve"> predict UK energy usage</w:t>
+      </w:r>
+      <w:r>
+        <w:rPr>
+          <w:rFonts w:ascii="Helvetica" w:hAnsi="Helvetica"/>
+        </w:rPr>
+        <w:t>.</w:t>
+      </w:r>
+      <w:r>
+        <w:rPr>
+          <w:rFonts w:ascii="Helvetica" w:hAnsi="Helvetica"/>
+        </w:rPr>
         <w:t xml:space="preserve"> </w:t>
       </w:r>
-      <w:r>
-        <w:t>+</w:t>
-      </w:r>
-      <w:r>
-        <w:t xml:space="preserve"> </w:t>
-      </w:r>
-      <w:r>
-        <w:t>kernel)</w:t>
-      </w:r>
-      <w:r>
-        <w:t xml:space="preserve">, </w:t>
-      </w:r>
-      <w:r>
-        <w:t>Bash</w:t>
+    </w:p>
+    <w:p>
+      <w:pPr>
+        <w:pStyle w:val="Heading2"/>
+      </w:pPr>
+      <w:r>
+        <w:t>Additonal</w:t>
+      </w:r>
+      <w:r>
+        <w:t xml:space="preserve"> Experience</w:t>
+      </w:r>
+      <w:r>
+        <w:t xml:space="preserve"> and Awards</w:t>
+      </w:r>
+    </w:p>
+    <w:p>
+      <w:pPr>
+        <w:pStyle w:val="ListParagraph"/>
+        <w:numPr>
+          <w:ilvl w:val="0"/>
+          <w:numId w:val="13"/>
+        </w:numPr>
+        <w:rPr>
+          <w:rFonts w:ascii="Helvetica" w:hAnsi="Helvetica"/>
+        </w:rPr>
+      </w:pPr>
+      <w:r>
+        <w:rPr>
+          <w:rFonts w:ascii="Helvetica" w:hAnsi="Helvetica"/>
+        </w:rPr>
+        <w:t>Dean’</w:t>
+      </w:r>
+      <w:r>
+        <w:rPr>
+          <w:rFonts w:ascii="Helvetica" w:hAnsi="Helvetica"/>
+        </w:rPr>
+        <w:t xml:space="preserve">s List </w:t>
+      </w:r>
+      <w:r>
+        <w:rPr>
+          <w:rFonts w:ascii="Helvetica" w:hAnsi="Helvetica"/>
+        </w:rPr>
+        <w:t xml:space="preserve">2015 &amp; </w:t>
+      </w:r>
+      <w:r>
+        <w:rPr>
+          <w:rFonts w:ascii="Helvetica" w:hAnsi="Helvetica"/>
+        </w:rPr>
+        <w:t>2016 member. List of students who achieved academ</w:t>
+      </w:r>
+      <w:r>
+        <w:rPr>
+          <w:rFonts w:ascii="Helvetica" w:hAnsi="Helvetica"/>
+        </w:rPr>
+        <w:t>ic excellence in their studies.</w:t>
+      </w:r>
+    </w:p>
+    <w:p>
+      <w:pPr>
+        <w:pStyle w:val="Heading2"/>
+      </w:pPr>
+      <w:r>
+        <w:t>Technologies</w:t>
       </w:r>
     </w:p>
     <w:p>
@@ -868,43 +1802,57 @@
           <w:numId w:val="13"/>
         </w:numPr>
         <w:spacing w:line="276" w:lineRule="auto"/>
-      </w:pPr>
-      <w:r>
-        <w:t xml:space="preserve">Xilinx </w:t>
-      </w:r>
-      <w:r>
-        <w:t xml:space="preserve">FPGAs, </w:t>
-      </w:r>
-      <w:r>
-        <w:t xml:space="preserve">ISE, </w:t>
-      </w:r>
-      <w:proofErr w:type="spellStart"/>
-      <w:r>
-        <w:t>Vivado</w:t>
-      </w:r>
-      <w:proofErr w:type="spellEnd"/>
-      <w:r>
-        <w:t xml:space="preserve">, </w:t>
-      </w:r>
-      <w:r>
-        <w:t>Impact, Visual Studio,</w:t>
-      </w:r>
-      <w:r>
+        <w:rPr>
+          <w:rFonts w:ascii="Helvetica" w:hAnsi="Helvetica"/>
+        </w:rPr>
+      </w:pPr>
+      <w:r>
+        <w:rPr>
+          <w:rFonts w:ascii="Helvetica" w:hAnsi="Helvetica"/>
+        </w:rPr>
+        <w:t xml:space="preserve">C, C++, Python, </w:t>
+      </w:r>
+      <w:r>
+        <w:rPr>
+          <w:rFonts w:ascii="Helvetica" w:hAnsi="Helvetica"/>
+        </w:rPr>
+        <w:t>Linux</w:t>
+      </w:r>
+      <w:r>
+        <w:rPr>
+          <w:rFonts w:ascii="Helvetica" w:hAnsi="Helvetica"/>
+        </w:rPr>
+        <w:t xml:space="preserve"> (user</w:t>
+      </w:r>
+      <w:r>
+        <w:rPr>
+          <w:rFonts w:ascii="Helvetica" w:hAnsi="Helvetica"/>
+        </w:rPr>
         <w:t xml:space="preserve"> </w:t>
       </w:r>
-      <w:proofErr w:type="spellStart"/>
-      <w:r>
-        <w:t>C</w:t>
-      </w:r>
-      <w:r>
-        <w:t>m</w:t>
-      </w:r>
-      <w:r>
-        <w:t>ake</w:t>
-      </w:r>
-      <w:proofErr w:type="spellEnd"/>
-      <w:r>
-        <w:t>, CUDA</w:t>
+      <w:r>
+        <w:rPr>
+          <w:rFonts w:ascii="Helvetica" w:hAnsi="Helvetica"/>
+        </w:rPr>
+        <w:t>+</w:t>
+      </w:r>
+      <w:r>
+        <w:rPr>
+          <w:rFonts w:ascii="Helvetica" w:hAnsi="Helvetica"/>
+        </w:rPr>
+        <w:t xml:space="preserve"> </w:t>
+      </w:r>
+      <w:r>
+        <w:rPr>
+          <w:rFonts w:ascii="Helvetica" w:hAnsi="Helvetica"/>
+        </w:rPr>
+        <w:t>kernel)</w:t>
+      </w:r>
+      <w:r>
+        <w:rPr>
+          <w:rFonts w:ascii="Helvetica" w:hAnsi="Helvetica"/>
+        </w:rPr>
+        <w:t>, Bash</w:t>
       </w:r>
     </w:p>
     <w:p>
@@ -915,24 +1863,143 @@
           <w:numId w:val="13"/>
         </w:numPr>
         <w:spacing w:line="276" w:lineRule="auto"/>
-      </w:pPr>
-      <w:r>
-        <w:t>GitHub, GitLab, SVN</w:t>
+        <w:rPr>
+          <w:rFonts w:ascii="Helvetica" w:hAnsi="Helvetica"/>
+        </w:rPr>
+      </w:pPr>
+      <w:r>
+        <w:rPr>
+          <w:rFonts w:ascii="Helvetica" w:hAnsi="Helvetica"/>
+        </w:rPr>
+        <w:t>Linux kernel and driver development</w:t>
       </w:r>
     </w:p>
     <w:p>
       <w:pPr>
-        <w:pStyle w:val="Heading2"/>
-      </w:pPr>
-      <w:r>
-        <w:t>References</w:t>
+        <w:pStyle w:val="ListParagraph"/>
+        <w:numPr>
+          <w:ilvl w:val="0"/>
+          <w:numId w:val="13"/>
+        </w:numPr>
+        <w:spacing w:line="276" w:lineRule="auto"/>
+        <w:rPr>
+          <w:rFonts w:ascii="Helvetica" w:hAnsi="Helvetica"/>
+        </w:rPr>
+      </w:pPr>
+      <w:r>
+        <w:rPr>
+          <w:rFonts w:ascii="Helvetica" w:hAnsi="Helvetica"/>
+        </w:rPr>
+        <w:t xml:space="preserve">Xilinx </w:t>
+      </w:r>
+      <w:r>
+        <w:rPr>
+          <w:rFonts w:ascii="Helvetica" w:hAnsi="Helvetica"/>
+        </w:rPr>
+        <w:t xml:space="preserve">FPGAs, </w:t>
+      </w:r>
+      <w:r>
+        <w:rPr>
+          <w:rFonts w:ascii="Helvetica" w:hAnsi="Helvetica"/>
+        </w:rPr>
+        <w:t xml:space="preserve">ISE, </w:t>
+      </w:r>
+      <w:proofErr w:type="spellStart"/>
+      <w:r>
+        <w:rPr>
+          <w:rFonts w:ascii="Helvetica" w:hAnsi="Helvetica"/>
+        </w:rPr>
+        <w:t>Vivado</w:t>
+      </w:r>
+      <w:proofErr w:type="spellEnd"/>
+      <w:r>
+        <w:rPr>
+          <w:rFonts w:ascii="Helvetica" w:hAnsi="Helvetica"/>
+        </w:rPr>
+        <w:t xml:space="preserve">, </w:t>
+      </w:r>
+      <w:r>
+        <w:rPr>
+          <w:rFonts w:ascii="Helvetica" w:hAnsi="Helvetica"/>
+        </w:rPr>
+        <w:t>Impact, Visual Studio,</w:t>
+      </w:r>
+      <w:r>
+        <w:rPr>
+          <w:rFonts w:ascii="Helvetica" w:hAnsi="Helvetica"/>
+        </w:rPr>
+        <w:t xml:space="preserve"> </w:t>
+      </w:r>
+      <w:proofErr w:type="spellStart"/>
+      <w:r>
+        <w:rPr>
+          <w:rFonts w:ascii="Helvetica" w:hAnsi="Helvetica"/>
+        </w:rPr>
+        <w:t>C</w:t>
+      </w:r>
+      <w:r>
+        <w:rPr>
+          <w:rFonts w:ascii="Helvetica" w:hAnsi="Helvetica"/>
+        </w:rPr>
+        <w:t>M</w:t>
+      </w:r>
+      <w:r>
+        <w:rPr>
+          <w:rFonts w:ascii="Helvetica" w:hAnsi="Helvetica"/>
+        </w:rPr>
+        <w:t>ake</w:t>
+      </w:r>
+      <w:proofErr w:type="spellEnd"/>
+      <w:r>
+        <w:rPr>
+          <w:rFonts w:ascii="Helvetica" w:hAnsi="Helvetica"/>
+        </w:rPr>
+        <w:t>, CUDA</w:t>
       </w:r>
     </w:p>
     <w:p>
-      <w:r>
+      <w:pPr>
+        <w:pStyle w:val="ListParagraph"/>
+        <w:numPr>
+          <w:ilvl w:val="0"/>
+          <w:numId w:val="13"/>
+        </w:numPr>
+        <w:spacing w:line="276" w:lineRule="auto"/>
+        <w:rPr>
+          <w:rFonts w:ascii="Helvetica" w:hAnsi="Helvetica"/>
+        </w:rPr>
+      </w:pPr>
+      <w:r>
+        <w:rPr>
+          <w:rFonts w:ascii="Helvetica" w:hAnsi="Helvetica"/>
+        </w:rPr>
+        <w:t>GitHub, GitLab, SVN</w:t>
+      </w:r>
+    </w:p>
+    <w:p>
+      <w:pPr>
+        <w:pStyle w:val="Heading2"/>
+      </w:pPr>
+      <w:r>
+        <w:t>References</w:t>
+      </w:r>
+    </w:p>
+    <w:p>
+      <w:pPr>
+        <w:rPr>
+          <w:rFonts w:ascii="Helvetica" w:hAnsi="Helvetica"/>
+        </w:rPr>
+      </w:pPr>
+      <w:r>
+        <w:rPr>
+          <w:rFonts w:ascii="Helvetica" w:hAnsi="Helvetica"/>
+        </w:rPr>
         <w:t>Available on request</w:t>
       </w:r>
       <w:r>
+        <w:rPr>
+          <w:rFonts w:ascii="Helvetica" w:hAnsi="Helvetica"/>
+        </w:rPr>
         <w:t>.</w:t>
       </w:r>
     </w:p>
@@ -1629,10 +2696,11 @@
   <w:abstractNum w:abstractNumId="6" w15:restartNumberingAfterBreak="0">
     <w:nsid w:val="388E6563"/>
     <w:multiLevelType w:val="hybridMultilevel"/>
-    <w:tmpl w:val="935A6940"/>
-    <w:lvl w:ilvl="0" w:tplc="08090001">
-      <w:start w:val="1"/>
-      <w:numFmt w:val="bullet"/>
+    <w:tmpl w:val="3B48B33C"/>
+    <w:lvl w:ilvl="0" w:tplc="A4420CA0">
+      <w:start w:val="1"/>
+      <w:numFmt w:val="bullet"/>
+      <w:pStyle w:val="link"/>
       <w:lvlText w:val=""/>
       <w:lvlJc w:val="left"/>
       <w:pPr>
@@ -2856,10 +3924,13 @@
   <w:style w:type="paragraph" w:default="1" w:styleId="Normal">
     <w:name w:val="Normal"/>
     <w:qFormat/>
-    <w:rsid w:val="003563FA"/>
+    <w:rsid w:val="006A50C0"/>
     <w:pPr>
       <w:spacing w:before="20" w:line="240" w:lineRule="auto"/>
     </w:pPr>
+    <w:rPr>
+      <w:sz w:val="20"/>
+    </w:rPr>
   </w:style>
   <w:style w:type="paragraph" w:styleId="Heading1">
     <w:name w:val="heading 1"/>
@@ -2869,7 +3940,7 @@
     <w:link w:val="Heading1Char"/>
     <w:uiPriority w:val="9"/>
     <w:qFormat/>
-    <w:rsid w:val="0084744D"/>
+    <w:rsid w:val="0008650C"/>
     <w:pPr>
       <w:keepNext/>
       <w:keepLines/>
@@ -2877,8 +3948,9 @@
       <w:outlineLvl w:val="0"/>
     </w:pPr>
     <w:rPr>
-      <w:rFonts w:eastAsiaTheme="majorEastAsia" w:cstheme="majorBidi"/>
+      <w:rFonts w:ascii="Helvetica" w:eastAsiaTheme="majorEastAsia" w:hAnsi="Helvetica" w:cstheme="majorBidi"/>
       <w:b/>
+      <w:color w:val="2F5496" w:themeColor="accent5" w:themeShade="BF"/>
       <w:sz w:val="36"/>
       <w:szCs w:val="32"/>
     </w:rPr>
@@ -2892,7 +3964,7 @@
     <w:uiPriority w:val="9"/>
     <w:unhideWhenUsed/>
     <w:qFormat/>
-    <w:rsid w:val="0084744D"/>
+    <w:rsid w:val="00D165B6"/>
     <w:pPr>
       <w:keepNext/>
       <w:keepLines/>
@@ -2903,9 +3975,11 @@
       <w:outlineLvl w:val="1"/>
     </w:pPr>
     <w:rPr>
-      <w:rFonts w:ascii="Calibri" w:eastAsiaTheme="majorEastAsia" w:hAnsi="Calibri" w:cstheme="majorBidi"/>
+      <w:rFonts w:eastAsiaTheme="majorEastAsia" w:cstheme="majorBidi"/>
       <w:b/>
       <w:caps/>
+      <w:color w:val="2F5496" w:themeColor="accent5" w:themeShade="BF"/>
+      <w:spacing w:val="-6"/>
       <w:sz w:val="24"/>
       <w:szCs w:val="26"/>
     </w:rPr>
@@ -2919,15 +3993,18 @@
     <w:uiPriority w:val="9"/>
     <w:unhideWhenUsed/>
     <w:qFormat/>
-    <w:rsid w:val="0084744D"/>
+    <w:rsid w:val="00881F0B"/>
     <w:pPr>
+      <w:spacing w:after="120"/>
       <w:outlineLvl w:val="2"/>
     </w:pPr>
+    <w:rPr>
+      <w:sz w:val="22"/>
+    </w:rPr>
   </w:style>
   <w:style w:type="character" w:default="1" w:styleId="DefaultParagraphFont">
     <w:name w:val="Default Paragraph Font"/>
     <w:uiPriority w:val="1"/>
-    <w:semiHidden/>
     <w:unhideWhenUsed/>
   </w:style>
   <w:style w:type="table" w:default="1" w:styleId="TableNormal">
@@ -2973,6 +4050,7 @@
   <w:style w:type="paragraph" w:styleId="ListParagraph">
     <w:name w:val="List Paragraph"/>
     <w:basedOn w:val="Normal"/>
+    <w:link w:val="ListParagraphChar"/>
     <w:uiPriority w:val="34"/>
     <w:qFormat/>
     <w:rsid w:val="00827842"/>
@@ -3041,10 +4119,11 @@
     <w:basedOn w:val="DefaultParagraphFont"/>
     <w:link w:val="Heading1"/>
     <w:uiPriority w:val="9"/>
-    <w:rsid w:val="0084744D"/>
+    <w:rsid w:val="0008650C"/>
     <w:rPr>
-      <w:rFonts w:eastAsiaTheme="majorEastAsia" w:cstheme="majorBidi"/>
+      <w:rFonts w:ascii="Helvetica" w:eastAsiaTheme="majorEastAsia" w:hAnsi="Helvetica" w:cstheme="majorBidi"/>
       <w:b/>
+      <w:color w:val="2F5496" w:themeColor="accent5" w:themeShade="BF"/>
       <w:sz w:val="36"/>
       <w:szCs w:val="32"/>
     </w:rPr>
@@ -3055,11 +4134,13 @@
     <w:basedOn w:val="DefaultParagraphFont"/>
     <w:link w:val="Heading2"/>
     <w:uiPriority w:val="9"/>
-    <w:rsid w:val="0084744D"/>
+    <w:rsid w:val="00D165B6"/>
     <w:rPr>
-      <w:rFonts w:ascii="Calibri" w:eastAsiaTheme="majorEastAsia" w:hAnsi="Calibri" w:cstheme="majorBidi"/>
+      <w:rFonts w:eastAsiaTheme="majorEastAsia" w:cstheme="majorBidi"/>
       <w:b/>
       <w:caps/>
+      <w:color w:val="2F5496" w:themeColor="accent5" w:themeShade="BF"/>
+      <w:spacing w:val="-6"/>
       <w:sz w:val="24"/>
       <w:szCs w:val="26"/>
     </w:rPr>
@@ -3068,10 +4149,13 @@
     <w:name w:val="No Spacing"/>
     <w:uiPriority w:val="1"/>
     <w:qFormat/>
-    <w:rsid w:val="00820D2F"/>
+    <w:rsid w:val="006A50C0"/>
     <w:pPr>
       <w:spacing w:after="0" w:line="240" w:lineRule="auto"/>
     </w:pPr>
+    <w:rPr>
+      <w:sz w:val="20"/>
+    </w:rPr>
   </w:style>
   <w:style w:type="paragraph" w:styleId="Title">
     <w:name w:val="Title"/>
@@ -3104,7 +4188,7 @@
     <w:basedOn w:val="DefaultParagraphFont"/>
     <w:link w:val="Heading3"/>
     <w:uiPriority w:val="9"/>
-    <w:rsid w:val="0084744D"/>
+    <w:rsid w:val="00881F0B"/>
     <w:rPr>
       <w:b/>
     </w:rPr>
@@ -3161,7 +4245,11 @@
     <w:name w:val="Job"/>
     <w:basedOn w:val="Heading3"/>
     <w:qFormat/>
-    <w:rsid w:val="00AE03E0"/>
+    <w:rsid w:val="00C7580B"/>
+    <w:rPr>
+      <w:spacing w:val="-4"/>
+      <w:sz w:val="20"/>
+    </w:rPr>
   </w:style>
   <w:style w:type="character" w:styleId="UnresolvedMention">
     <w:name w:val="Unresolved Mention"/>
@@ -3173,6 +4261,49 @@
     <w:rPr>
       <w:color w:val="808080"/>
       <w:shd w:val="clear" w:color="auto" w:fill="E6E6E6"/>
+    </w:rPr>
+  </w:style>
+  <w:style w:type="paragraph" w:customStyle="1" w:styleId="link">
+    <w:name w:val="link"/>
+    <w:basedOn w:val="NoSpacing"/>
+    <w:link w:val="linkChar"/>
+    <w:qFormat/>
+    <w:rsid w:val="00F11A07"/>
+    <w:pPr>
+      <w:numPr>
+        <w:numId w:val="13"/>
+      </w:numPr>
+      <w:shd w:val="clear" w:color="auto" w:fill="D9D9D9" w:themeFill="background1" w:themeFillShade="D9"/>
+      <w:spacing w:line="276" w:lineRule="auto"/>
+      <w:ind w:left="1094" w:right="397" w:hanging="357"/>
+    </w:pPr>
+    <w:rPr>
+      <w:rFonts w:ascii="Helvetica" w:hAnsi="Helvetica"/>
+      <w:noProof/>
+      <w:color w:val="2F5496" w:themeColor="accent5" w:themeShade="BF"/>
+    </w:rPr>
+  </w:style>
+  <w:style w:type="character" w:customStyle="1" w:styleId="ListParagraphChar">
+    <w:name w:val="List Paragraph Char"/>
+    <w:basedOn w:val="DefaultParagraphFont"/>
+    <w:link w:val="ListParagraph"/>
+    <w:uiPriority w:val="34"/>
+    <w:rsid w:val="007D4486"/>
+    <w:rPr>
+      <w:sz w:val="20"/>
+    </w:rPr>
+  </w:style>
+  <w:style w:type="character" w:customStyle="1" w:styleId="linkChar">
+    <w:name w:val="link Char"/>
+    <w:basedOn w:val="ListParagraphChar"/>
+    <w:link w:val="link"/>
+    <w:rsid w:val="00F11A07"/>
+    <w:rPr>
+      <w:rFonts w:ascii="Helvetica" w:hAnsi="Helvetica"/>
+      <w:noProof/>
+      <w:color w:val="2F5496" w:themeColor="accent5" w:themeShade="BF"/>
+      <w:sz w:val="20"/>
+      <w:shd w:val="clear" w:color="auto" w:fill="D9D9D9" w:themeFill="background1" w:themeFillShade="D9"/>
     </w:rPr>
   </w:style>
 </w:styles>
@@ -3444,7 +4575,7 @@
 </file>
 
 <file path=customXml/itemProps1.xml><?xml version="1.0" encoding="utf-8"?>
-<ds:datastoreItem xmlns:ds="http://schemas.openxmlformats.org/officeDocument/2006/customXml" ds:itemID="{91017995-1CD4-4BF0-B923-A75084AC2C16}">
+<ds:datastoreItem xmlns:ds="http://schemas.openxmlformats.org/officeDocument/2006/customXml" ds:itemID="{E732548C-3564-4F56-8979-E48C676F2994}">
   <ds:schemaRefs>
     <ds:schemaRef ds:uri="http://schemas.openxmlformats.org/officeDocument/2006/bibliography"/>
   </ds:schemaRefs>

</xml_diff>

<commit_message>
cv: Update CV to CV7
Signed-off-by: Ben Lancaster <bdl@live.co.uk>
</commit_message>
<xml_diff>
--- a/Ben_Lancaster_ARM_graduate_SW.docx
+++ b/Ben_Lancaster_ARM_graduate_SW.docx
@@ -149,7 +149,7 @@
                   <w:rFonts w:ascii="Helvetica" w:hAnsi="Helvetica"/>
                   <w:color w:val="2F5496" w:themeColor="accent5" w:themeShade="BF"/>
                 </w:rPr>
-                <w:t>http://bendl.me</w:t>
+                <w:t>https://bendl.me</w:t>
               </w:r>
             </w:hyperlink>
           </w:p>
@@ -359,14 +359,7 @@
         <w:rPr>
           <w:rFonts w:ascii="Helvetica" w:hAnsi="Helvetica"/>
         </w:rPr>
-        <w:t xml:space="preserve"> community with contributions to Gravity-</w:t>
-      </w:r>
-      <w:proofErr w:type="spellStart"/>
-      <w:r>
-        <w:rPr>
-          <w:rFonts w:ascii="Helvetica" w:hAnsi="Helvetica"/>
-        </w:rPr>
-        <w:t>lan</w:t>
+        <w:t xml:space="preserve"> community with contributions to Gravity-lan</w:t>
       </w:r>
       <w:r>
         <w:rPr>
@@ -374,7 +367,6 @@
         </w:rPr>
         <w:t>g</w:t>
       </w:r>
-      <w:proofErr w:type="spellEnd"/>
       <w:r>
         <w:rPr>
           <w:rFonts w:ascii="Helvetica" w:hAnsi="Helvetica"/>
@@ -585,15 +577,7 @@
               <w:rPr>
                 <w:rFonts w:ascii="Helvetica" w:hAnsi="Helvetica"/>
               </w:rPr>
-              <w:t>driver de</w:t>
-            </w:r>
-            <w:bookmarkStart w:id="0" w:name="_GoBack"/>
-            <w:bookmarkEnd w:id="0"/>
-            <w:r>
-              <w:rPr>
-                <w:rFonts w:ascii="Helvetica" w:hAnsi="Helvetica"/>
-              </w:rPr>
-              <w:t>velopment</w:t>
+              <w:t>driver development</w:t>
             </w:r>
           </w:p>
         </w:tc>
@@ -681,23 +665,7 @@
           <w:rFonts w:ascii="Helvetica" w:hAnsi="Helvetica"/>
           <w:u w:val="single"/>
         </w:rPr>
-        <w:t xml:space="preserve">Xilinx </w:t>
-      </w:r>
-      <w:proofErr w:type="spellStart"/>
-      <w:r>
-        <w:rPr>
-          <w:rFonts w:ascii="Helvetica" w:hAnsi="Helvetica"/>
-          <w:u w:val="single"/>
-        </w:rPr>
-        <w:t>MicroBlaze</w:t>
-      </w:r>
-      <w:proofErr w:type="spellEnd"/>
-      <w:r>
-        <w:rPr>
-          <w:rFonts w:ascii="Helvetica" w:hAnsi="Helvetica"/>
-          <w:u w:val="single"/>
-        </w:rPr>
-        <w:t xml:space="preserve"> FPGAs</w:t>
+        <w:t>Xilinx MicroBlaze FPGAs</w:t>
       </w:r>
       <w:r>
         <w:rPr>
@@ -884,7 +852,15 @@
         <w:rPr>
           <w:rFonts w:ascii="Helvetica" w:hAnsi="Helvetica"/>
         </w:rPr>
-        <w:t xml:space="preserve"> with </w:t>
+        <w:t xml:space="preserve"> </w:t>
+      </w:r>
+      <w:bookmarkStart w:id="0" w:name="_GoBack"/>
+      <w:bookmarkEnd w:id="0"/>
+      <w:r>
+        <w:rPr>
+          <w:rFonts w:ascii="Helvetica" w:hAnsi="Helvetica"/>
+        </w:rPr>
+        <w:t xml:space="preserve">with </w:t>
       </w:r>
       <w:r>
         <w:rPr>
@@ -899,7 +875,6 @@
         </w:rPr>
         <w:t xml:space="preserve"> and </w:t>
       </w:r>
-      <w:proofErr w:type="spellStart"/>
       <w:r>
         <w:rPr>
           <w:rFonts w:ascii="Helvetica" w:hAnsi="Helvetica"/>
@@ -907,7 +882,6 @@
         </w:rPr>
         <w:t>SMBus</w:t>
       </w:r>
-      <w:proofErr w:type="spellEnd"/>
       <w:r>
         <w:rPr>
           <w:rFonts w:ascii="Helvetica" w:hAnsi="Helvetica"/>
@@ -977,7 +951,6 @@
         </w:rPr>
         <w:t xml:space="preserve"> distributions using </w:t>
       </w:r>
-      <w:proofErr w:type="spellStart"/>
       <w:r>
         <w:rPr>
           <w:rFonts w:ascii="Helvetica" w:hAnsi="Helvetica"/>
@@ -985,7 +958,6 @@
         </w:rPr>
         <w:t>Yocto</w:t>
       </w:r>
-      <w:proofErr w:type="spellEnd"/>
       <w:r>
         <w:rPr>
           <w:rFonts w:ascii="Helvetica" w:hAnsi="Helvetica"/>
@@ -1016,58 +988,44 @@
         <w:rPr>
           <w:rFonts w:ascii="Helvetica" w:hAnsi="Helvetica"/>
         </w:rPr>
-        <w:t>BSc</w:t>
-      </w:r>
-      <w:r>
-        <w:rPr>
-          <w:rFonts w:ascii="Helvetica" w:hAnsi="Helvetica"/>
-        </w:rPr>
-        <w:t xml:space="preserve"> (Hons)</w:t>
-      </w:r>
-      <w:r>
-        <w:rPr>
-          <w:rFonts w:ascii="Helvetica" w:hAnsi="Helvetica"/>
-        </w:rPr>
-        <w:t xml:space="preserve"> Computer Science </w:t>
-      </w:r>
-      <w:r>
-        <w:rPr>
-          <w:rFonts w:ascii="Helvetica" w:hAnsi="Helvetica"/>
-          <w:i/>
-        </w:rPr>
-        <w:t>(Current)</w:t>
+        <w:t>MSc (Eng) Embedded Systems Engineering</w:t>
       </w:r>
       <w:r>
         <w:rPr>
           <w:rFonts w:ascii="Helvetica" w:hAnsi="Helvetica"/>
         </w:rPr>
         <w:tab/>
-        <w:t>Plymouth U</w:t>
-      </w:r>
-      <w:r>
-        <w:rPr>
-          <w:rFonts w:ascii="Helvetica" w:hAnsi="Helvetica"/>
-        </w:rPr>
-        <w:t>niversity</w:t>
+      </w:r>
+      <w:r>
+        <w:rPr>
+          <w:rFonts w:ascii="Helvetica" w:hAnsi="Helvetica"/>
+        </w:rPr>
+        <w:t>University of Leeds</w:t>
       </w:r>
       <w:r>
         <w:rPr>
           <w:rFonts w:ascii="Helvetica" w:hAnsi="Helvetica"/>
         </w:rPr>
         <w:tab/>
-        <w:t xml:space="preserve">Fall 2014 – </w:t>
-      </w:r>
-      <w:r>
-        <w:rPr>
-          <w:rFonts w:ascii="Helvetica" w:hAnsi="Helvetica"/>
-        </w:rPr>
-        <w:t>Summer</w:t>
-      </w:r>
-      <w:r>
-        <w:rPr>
-          <w:rFonts w:ascii="Helvetica" w:hAnsi="Helvetica"/>
-        </w:rPr>
-        <w:t xml:space="preserve"> 2018</w:t>
+        <w:t>Fall 20</w:t>
+      </w:r>
+      <w:r>
+        <w:rPr>
+          <w:rFonts w:ascii="Helvetica" w:hAnsi="Helvetica"/>
+        </w:rPr>
+        <w:t>18</w:t>
+      </w:r>
+      <w:r>
+        <w:rPr>
+          <w:rFonts w:ascii="Helvetica" w:hAnsi="Helvetica"/>
+        </w:rPr>
+        <w:t xml:space="preserve"> – Summer 201</w:t>
+      </w:r>
+      <w:r>
+        <w:rPr>
+          <w:rFonts w:ascii="Helvetica" w:hAnsi="Helvetica"/>
+        </w:rPr>
+        <w:t>9</w:t>
       </w:r>
     </w:p>
     <w:p>
@@ -1085,42 +1043,116 @@
       <w:r>
         <w:rPr>
           <w:rFonts w:ascii="Helvetica" w:hAnsi="Helvetica"/>
-          <w:b/>
-        </w:rPr>
-        <w:t>F</w:t>
-      </w:r>
-      <w:r>
-        <w:rPr>
-          <w:rFonts w:ascii="Helvetica" w:hAnsi="Helvetica"/>
-          <w:b/>
-        </w:rPr>
-        <w:t>inal Project:</w:t>
-      </w:r>
-      <w:r>
-        <w:rPr>
-          <w:rFonts w:ascii="Helvetica" w:hAnsi="Helvetica"/>
-        </w:rPr>
-        <w:t xml:space="preserve"> </w:t>
+        </w:rPr>
+        <w:t xml:space="preserve">Courses include: </w:t>
       </w:r>
       <w:r>
         <w:rPr>
           <w:rFonts w:ascii="Helvetica" w:hAnsi="Helvetica"/>
           <w:u w:val="single"/>
         </w:rPr>
-        <w:t>FPGA-based 16-bit RISC soft-microprocessor</w:t>
+        <w:t>Digital Signal Processing for Communications</w:t>
+      </w:r>
+      <w:r>
+        <w:rPr>
+          <w:rFonts w:ascii="Helvetica" w:hAnsi="Helvetica"/>
+        </w:rPr>
+        <w:t xml:space="preserve">, </w:t>
       </w:r>
       <w:r>
         <w:rPr>
           <w:rFonts w:ascii="Helvetica" w:hAnsi="Helvetica"/>
           <w:u w:val="single"/>
         </w:rPr>
-        <w:t xml:space="preserve"> (with IO &amp; interrupts) and Compiler</w:t>
-      </w:r>
-      <w:r>
-        <w:rPr>
-          <w:rFonts w:ascii="Helvetica" w:hAnsi="Helvetica"/>
-        </w:rPr>
-        <w:t>.</w:t>
+        <w:t>FPGA Design for System-on-Chip</w:t>
+      </w:r>
+      <w:r>
+        <w:rPr>
+          <w:rFonts w:ascii="Helvetica" w:hAnsi="Helvetica"/>
+        </w:rPr>
+        <w:t xml:space="preserve">, </w:t>
+      </w:r>
+      <w:r>
+        <w:rPr>
+          <w:rFonts w:ascii="Helvetica" w:hAnsi="Helvetica"/>
+          <w:u w:val="single"/>
+        </w:rPr>
+        <w:t>Embedded Microprocessor System Design</w:t>
+      </w:r>
+      <w:r>
+        <w:rPr>
+          <w:rFonts w:ascii="Helvetica" w:hAnsi="Helvetica"/>
+        </w:rPr>
+        <w:t xml:space="preserve">, </w:t>
+      </w:r>
+      <w:r>
+        <w:rPr>
+          <w:rFonts w:ascii="Helvetica" w:hAnsi="Helvetica"/>
+          <w:u w:val="single"/>
+        </w:rPr>
+        <w:t>Medical Electronics and E-Health</w:t>
+      </w:r>
+      <w:r>
+        <w:rPr>
+          <w:rFonts w:ascii="Helvetica" w:hAnsi="Helvetica"/>
+        </w:rPr>
+        <w:t xml:space="preserve">, </w:t>
+      </w:r>
+      <w:r>
+        <w:rPr>
+          <w:rFonts w:ascii="Helvetica" w:hAnsi="Helvetica"/>
+          <w:u w:val="single"/>
+        </w:rPr>
+        <w:t>Secure Hardware Design</w:t>
+      </w:r>
+    </w:p>
+    <w:p>
+      <w:pPr>
+        <w:pStyle w:val="Job"/>
+        <w:tabs>
+          <w:tab w:val="center" w:pos="5220"/>
+          <w:tab w:val="right" w:pos="10466"/>
+        </w:tabs>
+        <w:rPr>
+          <w:rFonts w:ascii="Helvetica" w:hAnsi="Helvetica"/>
+        </w:rPr>
+      </w:pPr>
+      <w:r>
+        <w:rPr>
+          <w:rFonts w:ascii="Helvetica" w:hAnsi="Helvetica"/>
+        </w:rPr>
+        <w:t>BSc</w:t>
+      </w:r>
+      <w:r>
+        <w:rPr>
+          <w:rFonts w:ascii="Helvetica" w:hAnsi="Helvetica"/>
+        </w:rPr>
+        <w:t xml:space="preserve"> (Hons)</w:t>
+      </w:r>
+      <w:r>
+        <w:rPr>
+          <w:rFonts w:ascii="Helvetica" w:hAnsi="Helvetica"/>
+        </w:rPr>
+        <w:t xml:space="preserve"> Computer Science</w:t>
+      </w:r>
+      <w:r>
+        <w:rPr>
+          <w:rFonts w:ascii="Helvetica" w:hAnsi="Helvetica"/>
+        </w:rPr>
+        <w:tab/>
+      </w:r>
+      <w:r>
+        <w:rPr>
+          <w:rFonts w:ascii="Helvetica" w:hAnsi="Helvetica"/>
+        </w:rPr>
+        <w:t>University of Plymouth</w:t>
+      </w:r>
+      <w:r>
+        <w:rPr>
+          <w:rFonts w:ascii="Helvetica" w:hAnsi="Helvetica"/>
+        </w:rPr>
+        <w:tab/>
+        <w:t>Fall 2014 – Summer 2018</w:t>
       </w:r>
     </w:p>
     <w:p>
@@ -1138,74 +1170,28 @@
       <w:r>
         <w:rPr>
           <w:rFonts w:ascii="Helvetica" w:hAnsi="Helvetica"/>
-        </w:rPr>
-        <w:t xml:space="preserve">Courses include: </w:t>
+          <w:b/>
+        </w:rPr>
+        <w:t>First Class Honours</w:t>
+      </w:r>
+      <w:r>
+        <w:rPr>
+          <w:rFonts w:ascii="Helvetica" w:hAnsi="Helvetica"/>
+        </w:rPr>
+        <w:t xml:space="preserve"> with </w:t>
       </w:r>
       <w:r>
         <w:rPr>
           <w:rFonts w:ascii="Helvetica" w:hAnsi="Helvetica"/>
           <w:u w:val="single"/>
         </w:rPr>
-        <w:t>Digital Electronics</w:t>
-      </w:r>
-      <w:r>
-        <w:rPr>
-          <w:rFonts w:ascii="Helvetica" w:hAnsi="Helvetica"/>
-        </w:rPr>
-        <w:t xml:space="preserve">, </w:t>
-      </w:r>
-      <w:r>
-        <w:rPr>
-          <w:rFonts w:ascii="Helvetica" w:hAnsi="Helvetica"/>
-          <w:u w:val="single"/>
-        </w:rPr>
-        <w:t>Embedded Systems and Compilers</w:t>
-      </w:r>
-      <w:r>
-        <w:rPr>
-          <w:rFonts w:ascii="Helvetica" w:hAnsi="Helvetica"/>
-        </w:rPr>
-        <w:t xml:space="preserve">, </w:t>
-      </w:r>
-      <w:r>
-        <w:rPr>
-          <w:rFonts w:ascii="Helvetica" w:hAnsi="Helvetica"/>
-          <w:u w:val="single"/>
-        </w:rPr>
-        <w:t>Machine Vision</w:t>
-      </w:r>
-      <w:r>
-        <w:rPr>
-          <w:rFonts w:ascii="Helvetica" w:hAnsi="Helvetica"/>
-        </w:rPr>
-        <w:t xml:space="preserve">, </w:t>
-      </w:r>
-      <w:r>
-        <w:rPr>
-          <w:rFonts w:ascii="Helvetica" w:hAnsi="Helvetica"/>
-          <w:u w:val="single"/>
-        </w:rPr>
-        <w:t>Computation Theory</w:t>
+        <w:t>Certificate of Professional Industrial Experience</w:t>
       </w:r>
       <w:r>
         <w:rPr>
           <w:rFonts w:ascii="Helvetica" w:hAnsi="Helvetica"/>
         </w:rPr>
         <w:t>.</w:t>
-      </w:r>
-    </w:p>
-    <w:p>
-      <w:pPr>
-        <w:pStyle w:val="Heading2"/>
-      </w:pPr>
-      <w:r>
-        <w:t xml:space="preserve">Open-Source </w:t>
-      </w:r>
-      <w:r>
-        <w:t>Projects</w:t>
-      </w:r>
-      <w:r>
-        <w:t xml:space="preserve"> &amp; Contributions</w:t>
       </w:r>
     </w:p>
     <w:p>
@@ -1218,15 +1204,14 @@
         <w:spacing w:line="276" w:lineRule="auto"/>
         <w:rPr>
           <w:rFonts w:ascii="Helvetica" w:hAnsi="Helvetica"/>
+        </w:rPr>
+      </w:pPr>
+      <w:r>
+        <w:rPr>
+          <w:rFonts w:ascii="Helvetica" w:hAnsi="Helvetica"/>
           <w:b/>
         </w:rPr>
-      </w:pPr>
-      <w:r>
-        <w:rPr>
-          <w:rFonts w:ascii="Helvetica" w:hAnsi="Helvetica"/>
-          <w:b/>
-        </w:rPr>
-        <w:t>16-bit RISC soft-microprocessor</w:t>
+        <w:t>Final Project:</w:t>
       </w:r>
       <w:r>
         <w:rPr>
@@ -1234,91 +1219,18 @@
         </w:rPr>
         <w:t xml:space="preserve"> </w:t>
       </w:r>
-      <w:hyperlink r:id="rId10" w:history="1">
-        <w:r>
-          <w:rPr>
-            <w:rStyle w:val="linkChar"/>
-          </w:rPr>
-          <w:t xml:space="preserve"> </w:t>
-        </w:r>
-        <w:proofErr w:type="spellStart"/>
-        <w:r>
-          <w:rPr>
-            <w:rStyle w:val="linkChar"/>
-          </w:rPr>
-          <w:t>b</w:t>
-        </w:r>
-        <w:r>
-          <w:rPr>
-            <w:rStyle w:val="linkChar"/>
-          </w:rPr>
-          <w:t>endl</w:t>
-        </w:r>
-        <w:proofErr w:type="spellEnd"/>
-        <w:r>
-          <w:rPr>
-            <w:rStyle w:val="linkChar"/>
-          </w:rPr>
-          <w:t>/</w:t>
-        </w:r>
-        <w:proofErr w:type="spellStart"/>
-        <w:r>
-          <w:rPr>
-            <w:rStyle w:val="linkChar"/>
-          </w:rPr>
-          <w:t>vcc</w:t>
-        </w:r>
-        <w:proofErr w:type="spellEnd"/>
-      </w:hyperlink>
-      <w:r>
-        <w:rPr>
-          <w:rStyle w:val="linkChar"/>
-        </w:rPr>
-        <w:t xml:space="preserve"> </w:t>
-      </w:r>
-      <w:r>
-        <w:rPr>
-          <w:rFonts w:ascii="Helvetica" w:hAnsi="Helvetica"/>
-        </w:rPr>
-        <w:t xml:space="preserve"> </w:t>
-      </w:r>
-      <w:r>
-        <w:rPr>
-          <w:rFonts w:ascii="Helvetica" w:hAnsi="Helvetica"/>
-        </w:rPr>
-        <w:t xml:space="preserve">An </w:t>
-      </w:r>
       <w:r>
         <w:rPr>
           <w:rFonts w:ascii="Helvetica" w:hAnsi="Helvetica"/>
           <w:u w:val="single"/>
         </w:rPr>
-        <w:t>FPGA</w:t>
-      </w:r>
-      <w:r>
-        <w:rPr>
-          <w:rFonts w:ascii="Helvetica" w:hAnsi="Helvetica"/>
-        </w:rPr>
-        <w:t>-</w:t>
-      </w:r>
-      <w:r>
-        <w:rPr>
-          <w:rFonts w:ascii="Helvetica" w:hAnsi="Helvetica"/>
-        </w:rPr>
-        <w:t xml:space="preserve">based RISC soft-microprocessor written in </w:t>
-      </w:r>
-      <w:r>
-        <w:rPr>
-          <w:rFonts w:ascii="Helvetica" w:hAnsi="Helvetica"/>
-          <w:u w:val="single"/>
-        </w:rPr>
-        <w:t>Verilog</w:t>
-      </w:r>
-      <w:r>
-        <w:rPr>
-          <w:rFonts w:ascii="Helvetica" w:hAnsi="Helvetica"/>
-        </w:rPr>
-        <w:t xml:space="preserve">. </w:t>
+        <w:t>FPGA-based 16-bit RISC soft-microprocessor (with IO &amp; interrupts) and Compiler</w:t>
+      </w:r>
+      <w:r>
+        <w:rPr>
+          <w:rFonts w:ascii="Helvetica" w:hAnsi="Helvetica"/>
+        </w:rPr>
+        <w:t>.</w:t>
       </w:r>
     </w:p>
     <w:p>
@@ -1338,205 +1250,52 @@
           <w:rFonts w:ascii="Helvetica" w:hAnsi="Helvetica"/>
           <w:b/>
         </w:rPr>
-        <w:t>S</w:t>
-      </w:r>
-      <w:r>
-        <w:rPr>
-          <w:rFonts w:ascii="Helvetica" w:hAnsi="Helvetica"/>
-          <w:b/>
-        </w:rPr>
-        <w:t>elf-hoste</w:t>
-      </w:r>
-      <w:r>
-        <w:rPr>
-          <w:rFonts w:ascii="Helvetica" w:hAnsi="Helvetica"/>
-          <w:b/>
-        </w:rPr>
-        <w:t xml:space="preserve">d </w:t>
-      </w:r>
-      <w:r>
-        <w:rPr>
-          <w:rFonts w:ascii="Helvetica" w:hAnsi="Helvetica"/>
-          <w:b/>
-        </w:rPr>
-        <w:t>C</w:t>
-      </w:r>
-      <w:r>
-        <w:rPr>
-          <w:rFonts w:ascii="Helvetica" w:hAnsi="Helvetica"/>
-          <w:b/>
-        </w:rPr>
-        <w:t xml:space="preserve">ompiler and </w:t>
-      </w:r>
-      <w:r>
-        <w:rPr>
-          <w:rFonts w:ascii="Helvetica" w:hAnsi="Helvetica"/>
-          <w:b/>
-        </w:rPr>
-        <w:t>S</w:t>
-      </w:r>
-      <w:r>
-        <w:rPr>
-          <w:rFonts w:ascii="Helvetica" w:hAnsi="Helvetica"/>
-          <w:b/>
-        </w:rPr>
-        <w:t xml:space="preserve">tandard </w:t>
-      </w:r>
-      <w:r>
-        <w:rPr>
-          <w:rFonts w:ascii="Helvetica" w:hAnsi="Helvetica"/>
-          <w:b/>
-        </w:rPr>
-        <w:t>L</w:t>
-      </w:r>
-      <w:r>
-        <w:rPr>
-          <w:rFonts w:ascii="Helvetica" w:hAnsi="Helvetica"/>
-          <w:b/>
-        </w:rPr>
-        <w:t>ibrary</w:t>
-      </w:r>
-      <w:r>
-        <w:rPr>
-          <w:rFonts w:ascii="Helvetica" w:hAnsi="Helvetica"/>
-          <w:b/>
+        <w:t>Awards</w:t>
+      </w:r>
+      <w:r>
+        <w:rPr>
+          <w:rFonts w:ascii="Helvetica" w:hAnsi="Helvetica"/>
+        </w:rPr>
+        <w:t>:</w:t>
+      </w:r>
+      <w:r>
+        <w:rPr>
+          <w:rFonts w:ascii="Helvetica" w:hAnsi="Helvetica"/>
         </w:rPr>
         <w:t xml:space="preserve"> </w:t>
       </w:r>
-      <w:hyperlink r:id="rId11" w:history="1">
-        <w:r>
-          <w:rPr>
-            <w:rStyle w:val="linkChar"/>
-          </w:rPr>
-          <w:t xml:space="preserve"> </w:t>
-        </w:r>
-        <w:proofErr w:type="spellStart"/>
-        <w:r>
-          <w:rPr>
-            <w:rStyle w:val="linkChar"/>
-          </w:rPr>
-          <w:t>bendl</w:t>
-        </w:r>
-        <w:proofErr w:type="spellEnd"/>
-        <w:r>
-          <w:rPr>
-            <w:rStyle w:val="linkChar"/>
-          </w:rPr>
-          <w:t>/</w:t>
-        </w:r>
-        <w:proofErr w:type="spellStart"/>
-        <w:r>
-          <w:rPr>
-            <w:rStyle w:val="linkChar"/>
-          </w:rPr>
-          <w:t>libccl</w:t>
-        </w:r>
-        <w:proofErr w:type="spellEnd"/>
-      </w:hyperlink>
-      <w:r>
-        <w:rPr>
-          <w:rStyle w:val="linkChar"/>
-        </w:rPr>
-        <w:t xml:space="preserve"> </w:t>
-      </w:r>
-      <w:r>
-        <w:t xml:space="preserve"> </w:t>
-      </w:r>
-      <w:r>
-        <w:rPr>
-          <w:rFonts w:ascii="Helvetica" w:hAnsi="Helvetica"/>
-        </w:rPr>
-        <w:t xml:space="preserve">A </w:t>
-      </w:r>
       <w:r>
         <w:rPr>
           <w:rFonts w:ascii="Helvetica" w:hAnsi="Helvetica"/>
           <w:u w:val="single"/>
         </w:rPr>
-        <w:t>C</w:t>
-      </w:r>
-      <w:r>
-        <w:rPr>
-          <w:rFonts w:ascii="Helvetica" w:hAnsi="Helvetica"/>
-        </w:rPr>
-        <w:t>-like programming language and</w:t>
-      </w:r>
-      <w:r>
-        <w:rPr>
-          <w:rFonts w:ascii="Helvetica" w:hAnsi="Helvetica"/>
-        </w:rPr>
-        <w:t xml:space="preserve"> optimising </w:t>
+        <w:t>Top Final Year Student</w:t>
+      </w:r>
+      <w:r>
+        <w:rPr>
+          <w:rFonts w:ascii="Helvetica" w:hAnsi="Helvetica"/>
+        </w:rPr>
+        <w:t xml:space="preserve">, </w:t>
       </w:r>
       <w:r>
         <w:rPr>
           <w:rFonts w:ascii="Helvetica" w:hAnsi="Helvetica"/>
           <w:u w:val="single"/>
         </w:rPr>
-        <w:t>compiler</w:t>
-      </w:r>
-      <w:r>
-        <w:rPr>
-          <w:rFonts w:ascii="Helvetica" w:hAnsi="Helvetica"/>
-        </w:rPr>
-        <w:t xml:space="preserve"> supporting,</w:t>
-      </w:r>
-      <w:r>
-        <w:rPr>
-          <w:rFonts w:ascii="Helvetica" w:hAnsi="Helvetica"/>
-        </w:rPr>
-        <w:t xml:space="preserve"> 8086, </w:t>
+        <w:t>Best Final Project</w:t>
+      </w:r>
+      <w:r>
+        <w:rPr>
+          <w:rFonts w:ascii="Helvetica" w:hAnsi="Helvetica"/>
+        </w:rPr>
+        <w:t xml:space="preserve">, </w:t>
       </w:r>
       <w:r>
         <w:rPr>
           <w:rFonts w:ascii="Helvetica" w:hAnsi="Helvetica"/>
           <w:u w:val="single"/>
         </w:rPr>
-        <w:t>x86</w:t>
-      </w:r>
-      <w:r>
-        <w:rPr>
-          <w:rFonts w:ascii="Helvetica" w:hAnsi="Helvetica"/>
-        </w:rPr>
-        <w:t>. Includes self-written standard library.</w:t>
-      </w:r>
-      <w:r>
-        <w:rPr>
-          <w:rFonts w:ascii="Helvetica" w:hAnsi="Helvetica"/>
-        </w:rPr>
-        <w:t xml:space="preserve"> </w:t>
-      </w:r>
-      <w:r>
-        <w:rPr>
-          <w:rFonts w:ascii="Helvetica" w:hAnsi="Helvetica"/>
-          <w:u w:val="single"/>
-        </w:rPr>
-        <w:t>C/C++</w:t>
-      </w:r>
-      <w:r>
-        <w:rPr>
-          <w:rFonts w:ascii="Helvetica" w:hAnsi="Helvetica"/>
-        </w:rPr>
-        <w:t xml:space="preserve">, </w:t>
-      </w:r>
-      <w:r>
-        <w:rPr>
-          <w:rFonts w:ascii="Helvetica" w:hAnsi="Helvetica"/>
-          <w:u w:val="single"/>
-        </w:rPr>
-        <w:t>LLVM</w:t>
-      </w:r>
-      <w:r>
-        <w:rPr>
-          <w:rFonts w:ascii="Helvetica" w:hAnsi="Helvetica"/>
-        </w:rPr>
-        <w:t xml:space="preserve">, </w:t>
-      </w:r>
-      <w:r>
-        <w:rPr>
-          <w:rFonts w:ascii="Helvetica" w:hAnsi="Helvetica"/>
-          <w:u w:val="single"/>
-        </w:rPr>
-        <w:t>Assembly</w:t>
+        <w:t>Revell Research Systems Prize</w:t>
       </w:r>
       <w:r>
         <w:rPr>
@@ -1555,108 +1314,33 @@
         <w:spacing w:line="276" w:lineRule="auto"/>
         <w:rPr>
           <w:rFonts w:ascii="Helvetica" w:hAnsi="Helvetica"/>
-          <w:b/>
-        </w:rPr>
-      </w:pPr>
-      <w:r>
-        <w:rPr>
-          <w:rFonts w:ascii="Helvetica" w:hAnsi="Helvetica"/>
-          <w:b/>
-        </w:rPr>
-        <w:t>Gravity-</w:t>
-      </w:r>
-      <w:proofErr w:type="spellStart"/>
-      <w:r>
-        <w:rPr>
-          <w:rFonts w:ascii="Helvetica" w:hAnsi="Helvetica"/>
-          <w:b/>
-        </w:rPr>
-        <w:t>lang</w:t>
-      </w:r>
-      <w:proofErr w:type="spellEnd"/>
-      <w:r>
-        <w:rPr>
-          <w:rFonts w:ascii="Helvetica" w:hAnsi="Helvetica"/>
-        </w:rPr>
-        <w:t xml:space="preserve"> </w:t>
-      </w:r>
-      <w:hyperlink r:id="rId12" w:history="1">
-        <w:r>
-          <w:rPr>
-            <w:rStyle w:val="linkChar"/>
-          </w:rPr>
-          <w:t xml:space="preserve"> </w:t>
-        </w:r>
-        <w:proofErr w:type="spellStart"/>
-        <w:r>
-          <w:rPr>
-            <w:rStyle w:val="linkChar"/>
-          </w:rPr>
-          <w:t>m</w:t>
-        </w:r>
-        <w:r>
-          <w:rPr>
-            <w:rStyle w:val="linkChar"/>
-          </w:rPr>
-          <w:t>arcobambini</w:t>
-        </w:r>
-        <w:proofErr w:type="spellEnd"/>
-        <w:r>
-          <w:rPr>
-            <w:rStyle w:val="linkChar"/>
-          </w:rPr>
-          <w:t>/gravity</w:t>
-        </w:r>
-      </w:hyperlink>
-      <w:r>
-        <w:rPr>
-          <w:rStyle w:val="linkChar"/>
-        </w:rPr>
-        <w:t xml:space="preserve"> </w:t>
-      </w:r>
-      <w:r>
-        <w:rPr>
-          <w:rFonts w:ascii="Helvetica" w:hAnsi="Helvetica"/>
-        </w:rPr>
-        <w:t xml:space="preserve"> Contributor to an </w:t>
-      </w:r>
-      <w:r>
-        <w:rPr>
-          <w:rFonts w:ascii="Helvetica" w:hAnsi="Helvetica"/>
-          <w:u w:val="single"/>
-        </w:rPr>
-        <w:t>open-source</w:t>
-      </w:r>
-      <w:r>
-        <w:rPr>
-          <w:rFonts w:ascii="Helvetica" w:hAnsi="Helvetica"/>
-        </w:rPr>
-        <w:t xml:space="preserve"> </w:t>
-      </w:r>
-      <w:r>
-        <w:rPr>
-          <w:rFonts w:ascii="Helvetica" w:hAnsi="Helvetica"/>
-          <w:u w:val="single"/>
-        </w:rPr>
-        <w:t>compiler</w:t>
-      </w:r>
-      <w:r>
-        <w:rPr>
-          <w:rFonts w:ascii="Helvetica" w:hAnsi="Helvetica"/>
-        </w:rPr>
-        <w:t xml:space="preserve"> and virtual-machine. </w:t>
-      </w:r>
-      <w:r>
-        <w:rPr>
-          <w:rFonts w:ascii="Helvetica" w:hAnsi="Helvetica"/>
-        </w:rPr>
-        <w:t xml:space="preserve">Contributions include fixing Windows </w:t>
-      </w:r>
-      <w:r>
-        <w:rPr>
-          <w:rFonts w:ascii="Helvetica" w:hAnsi="Helvetica"/>
-        </w:rPr>
-        <w:t>runtime.</w:t>
+        </w:rPr>
+      </w:pPr>
+      <w:r>
+        <w:rPr>
+          <w:rFonts w:ascii="Helvetica" w:hAnsi="Helvetica"/>
+        </w:rPr>
+        <w:t xml:space="preserve">Courses include: </w:t>
+      </w:r>
+      <w:r>
+        <w:rPr>
+          <w:rFonts w:ascii="Helvetica" w:hAnsi="Helvetica"/>
+        </w:rPr>
+        <w:t>Digital Electronics, Embedded Systems and Compilers, Machine Vision, Computation Theory.</w:t>
+      </w:r>
+    </w:p>
+    <w:p>
+      <w:pPr>
+        <w:pStyle w:val="Heading2"/>
+      </w:pPr>
+      <w:r>
+        <w:t xml:space="preserve">Open-Source </w:t>
+      </w:r>
+      <w:r>
+        <w:t>Projects</w:t>
+      </w:r>
+      <w:r>
+        <w:t xml:space="preserve"> &amp; Contributions</w:t>
       </w:r>
     </w:p>
     <w:p>
@@ -1669,129 +1353,97 @@
         <w:spacing w:line="276" w:lineRule="auto"/>
         <w:rPr>
           <w:rFonts w:ascii="Helvetica" w:hAnsi="Helvetica"/>
+        </w:rPr>
+      </w:pPr>
+      <w:r>
+        <w:rPr>
+          <w:rFonts w:ascii="Helvetica" w:hAnsi="Helvetica"/>
           <w:b/>
         </w:rPr>
-      </w:pPr>
-      <w:r>
-        <w:rPr>
-          <w:rFonts w:ascii="Helvetica" w:hAnsi="Helvetica"/>
-          <w:b/>
-        </w:rPr>
-        <w:t>NRBF Neural Network –</w:t>
-      </w:r>
-      <w:r>
-        <w:rPr>
-          <w:rFonts w:ascii="Helvetica" w:hAnsi="Helvetica"/>
-        </w:rPr>
-        <w:t xml:space="preserve"> A dynamic NRBF </w:t>
+        <w:t>16-bit RISC soft-microprocessor</w:t>
+      </w:r>
+      <w:r>
+        <w:rPr>
+          <w:rFonts w:ascii="Helvetica" w:hAnsi="Helvetica"/>
+        </w:rPr>
+        <w:t xml:space="preserve"> </w:t>
+      </w:r>
+      <w:hyperlink r:id="rId10" w:history="1">
+        <w:r>
+          <w:rPr>
+            <w:rStyle w:val="linkChar"/>
+          </w:rPr>
+          <w:t xml:space="preserve"> bendl/</w:t>
+        </w:r>
+      </w:hyperlink>
+      <w:r>
+        <w:rPr>
+          <w:rStyle w:val="linkChar"/>
+        </w:rPr>
+        <w:t>prco304</w:t>
+      </w:r>
+      <w:r>
+        <w:rPr>
+          <w:rStyle w:val="linkChar"/>
+        </w:rPr>
+        <w:t xml:space="preserve"> </w:t>
+      </w:r>
+      <w:r>
+        <w:rPr>
+          <w:rFonts w:ascii="Helvetica" w:hAnsi="Helvetica"/>
+        </w:rPr>
+        <w:t xml:space="preserve"> </w:t>
+      </w:r>
+      <w:r>
+        <w:rPr>
+          <w:rFonts w:ascii="Helvetica" w:hAnsi="Helvetica"/>
+        </w:rPr>
+        <w:t xml:space="preserve">An </w:t>
       </w:r>
       <w:r>
         <w:rPr>
           <w:rFonts w:ascii="Helvetica" w:hAnsi="Helvetica"/>
           <w:u w:val="single"/>
         </w:rPr>
-        <w:t>neural network</w:t>
-      </w:r>
-      <w:r>
-        <w:rPr>
-          <w:rFonts w:ascii="Helvetica" w:hAnsi="Helvetica"/>
-        </w:rPr>
-        <w:t xml:space="preserve"> written in </w:t>
+        <w:t>FPGA</w:t>
+      </w:r>
+      <w:r>
+        <w:rPr>
+          <w:rFonts w:ascii="Helvetica" w:hAnsi="Helvetica"/>
+        </w:rPr>
+        <w:t>-</w:t>
+      </w:r>
+      <w:r>
+        <w:rPr>
+          <w:rFonts w:ascii="Helvetica" w:hAnsi="Helvetica"/>
+        </w:rPr>
+        <w:t xml:space="preserve">based RISC soft-microprocessor written in </w:t>
       </w:r>
       <w:r>
         <w:rPr>
           <w:rFonts w:ascii="Helvetica" w:hAnsi="Helvetica"/>
           <w:u w:val="single"/>
         </w:rPr>
-        <w:t>Python</w:t>
-      </w:r>
-      <w:r>
-        <w:rPr>
-          <w:rFonts w:ascii="Helvetica" w:hAnsi="Helvetica"/>
-        </w:rPr>
-        <w:t xml:space="preserve"> to</w:t>
-      </w:r>
-      <w:r>
-        <w:rPr>
-          <w:rFonts w:ascii="Helvetica" w:hAnsi="Helvetica"/>
-        </w:rPr>
-        <w:t xml:space="preserve"> predict UK energy usage</w:t>
-      </w:r>
-      <w:r>
-        <w:rPr>
-          <w:rFonts w:ascii="Helvetica" w:hAnsi="Helvetica"/>
-        </w:rPr>
-        <w:t>.</w:t>
-      </w:r>
-      <w:r>
-        <w:rPr>
-          <w:rFonts w:ascii="Helvetica" w:hAnsi="Helvetica"/>
-        </w:rPr>
-        <w:t xml:space="preserve"> </w:t>
-      </w:r>
-    </w:p>
-    <w:p>
-      <w:pPr>
-        <w:pStyle w:val="Heading2"/>
-      </w:pPr>
-      <w:r>
-        <w:t>Additonal</w:t>
-      </w:r>
-      <w:r>
-        <w:t xml:space="preserve"> Experience</w:t>
-      </w:r>
-      <w:r>
-        <w:t xml:space="preserve"> and Awards</w:t>
-      </w:r>
-    </w:p>
-    <w:p>
-      <w:pPr>
-        <w:pStyle w:val="ListParagraph"/>
-        <w:numPr>
-          <w:ilvl w:val="0"/>
-          <w:numId w:val="13"/>
-        </w:numPr>
-        <w:rPr>
-          <w:rFonts w:ascii="Helvetica" w:hAnsi="Helvetica"/>
-        </w:rPr>
-      </w:pPr>
-      <w:r>
-        <w:rPr>
-          <w:rFonts w:ascii="Helvetica" w:hAnsi="Helvetica"/>
-        </w:rPr>
-        <w:t>Dean’</w:t>
-      </w:r>
-      <w:r>
-        <w:rPr>
-          <w:rFonts w:ascii="Helvetica" w:hAnsi="Helvetica"/>
-        </w:rPr>
-        <w:t xml:space="preserve">s List </w:t>
-      </w:r>
-      <w:r>
-        <w:rPr>
-          <w:rFonts w:ascii="Helvetica" w:hAnsi="Helvetica"/>
-        </w:rPr>
-        <w:t xml:space="preserve">2015 &amp; </w:t>
-      </w:r>
-      <w:r>
-        <w:rPr>
-          <w:rFonts w:ascii="Helvetica" w:hAnsi="Helvetica"/>
-        </w:rPr>
-        <w:t>2016 member. List of students who achieved academ</w:t>
-      </w:r>
-      <w:r>
-        <w:rPr>
-          <w:rFonts w:ascii="Helvetica" w:hAnsi="Helvetica"/>
-        </w:rPr>
-        <w:t>ic excellence in their studies.</w:t>
-      </w:r>
-    </w:p>
-    <w:p>
-      <w:pPr>
-        <w:pStyle w:val="Heading2"/>
-      </w:pPr>
-      <w:r>
-        <w:t>Technologies</w:t>
+        <w:t>Verilog</w:t>
+      </w:r>
+      <w:r>
+        <w:rPr>
+          <w:rFonts w:ascii="Helvetica" w:hAnsi="Helvetica"/>
+        </w:rPr>
+        <w:t xml:space="preserve">, complete with </w:t>
+      </w:r>
+      <w:r>
+        <w:rPr>
+          <w:rFonts w:ascii="Helvetica" w:hAnsi="Helvetica"/>
+          <w:u w:val="single"/>
+        </w:rPr>
+        <w:t>Compiler</w:t>
+      </w:r>
+      <w:r>
+        <w:rPr>
+          <w:rFonts w:ascii="Helvetica" w:hAnsi="Helvetica"/>
+        </w:rPr>
+        <w:t xml:space="preserve"> and programming languange.</w:t>
       </w:r>
     </w:p>
     <w:p>
@@ -1809,20 +1461,9 @@
       <w:r>
         <w:rPr>
           <w:rFonts w:ascii="Helvetica" w:hAnsi="Helvetica"/>
-        </w:rPr>
-        <w:t xml:space="preserve">C, C++, Python, </w:t>
-      </w:r>
-      <w:r>
-        <w:rPr>
-          <w:rFonts w:ascii="Helvetica" w:hAnsi="Helvetica"/>
-        </w:rPr>
-        <w:t>Linux</w:t>
-      </w:r>
-      <w:r>
-        <w:rPr>
-          <w:rFonts w:ascii="Helvetica" w:hAnsi="Helvetica"/>
-        </w:rPr>
-        <w:t xml:space="preserve"> (user</w:t>
+          <w:b/>
+        </w:rPr>
+        <w:t>ARM Cortex M0 Processor Board</w:t>
       </w:r>
       <w:r>
         <w:rPr>
@@ -1830,29 +1471,88 @@
         </w:rPr>
         <w:t xml:space="preserve"> </w:t>
       </w:r>
-      <w:r>
-        <w:rPr>
-          <w:rFonts w:ascii="Helvetica" w:hAnsi="Helvetica"/>
-        </w:rPr>
-        <w:t>+</w:t>
-      </w:r>
-      <w:r>
-        <w:rPr>
-          <w:rFonts w:ascii="Helvetica" w:hAnsi="Helvetica"/>
+      <w:hyperlink r:id="rId11" w:history="1">
+        <w:r>
+          <w:rPr>
+            <w:rStyle w:val="linkChar"/>
+          </w:rPr>
+          <w:t xml:space="preserve"> bendl/armm</w:t>
+        </w:r>
+        <w:r>
+          <w:rPr>
+            <w:rStyle w:val="linkChar"/>
+          </w:rPr>
+          <w:t>0</w:t>
+        </w:r>
+      </w:hyperlink>
+      <w:r>
+        <w:rPr>
+          <w:rStyle w:val="linkChar"/>
         </w:rPr>
         <w:t xml:space="preserve"> </w:t>
       </w:r>
       <w:r>
         <w:rPr>
-          <w:rFonts w:ascii="Helvetica" w:hAnsi="Helvetica"/>
-        </w:rPr>
-        <w:t>kernel)</w:t>
-      </w:r>
-      <w:r>
-        <w:rPr>
-          <w:rFonts w:ascii="Helvetica" w:hAnsi="Helvetica"/>
-        </w:rPr>
-        <w:t>, Bash</w:t>
+          <w:rFonts w:ascii="Helvetica" w:hAnsi="Helvetica" w:cs="Helvetica"/>
+        </w:rPr>
+        <w:t xml:space="preserve"> A</w:t>
+      </w:r>
+      <w:r>
+        <w:rPr>
+          <w:rFonts w:ascii="Helvetica" w:hAnsi="Helvetica" w:cs="Helvetica"/>
+        </w:rPr>
+        <w:t xml:space="preserve"> 2-layer board for the </w:t>
+      </w:r>
+      <w:r>
+        <w:rPr>
+          <w:rFonts w:ascii="Helvetica" w:hAnsi="Helvetica" w:cs="Helvetica"/>
+          <w:u w:val="single"/>
+        </w:rPr>
+        <w:t>Minispartan6+ FPGA</w:t>
+      </w:r>
+      <w:r>
+        <w:rPr>
+          <w:rFonts w:ascii="Helvetica" w:hAnsi="Helvetica" w:cs="Helvetica"/>
+        </w:rPr>
+        <w:t xml:space="preserve"> development kit. Features an </w:t>
+      </w:r>
+      <w:r>
+        <w:rPr>
+          <w:rFonts w:ascii="Helvetica" w:hAnsi="Helvetica" w:cs="Helvetica"/>
+          <w:u w:val="single"/>
+        </w:rPr>
+        <w:t>STM32F0 TSSOP processor</w:t>
+      </w:r>
+      <w:r>
+        <w:rPr>
+          <w:rFonts w:ascii="Helvetica" w:hAnsi="Helvetica" w:cs="Helvetica"/>
+        </w:rPr>
+        <w:t xml:space="preserve">, </w:t>
+      </w:r>
+      <w:r>
+        <w:rPr>
+          <w:rFonts w:ascii="Helvetica" w:hAnsi="Helvetica" w:cs="Helvetica"/>
+        </w:rPr>
+        <w:t>dual</w:t>
+      </w:r>
+      <w:r>
+        <w:rPr>
+          <w:rFonts w:ascii="Helvetica" w:hAnsi="Helvetica" w:cs="Helvetica"/>
+        </w:rPr>
+        <w:t xml:space="preserve"> power supplies, </w:t>
+      </w:r>
+      <w:r>
+        <w:rPr>
+          <w:rFonts w:ascii="Helvetica" w:hAnsi="Helvetica" w:cs="Helvetica"/>
+          <w:u w:val="single"/>
+        </w:rPr>
+        <w:t>I2C</w:t>
+      </w:r>
+      <w:r>
+        <w:rPr>
+          <w:rFonts w:ascii="Helvetica" w:hAnsi="Helvetica" w:cs="Helvetica"/>
+        </w:rPr>
+        <w:t>, ICSP, and LEDs.</w:t>
       </w:r>
     </w:p>
     <w:p>
@@ -1865,13 +1565,155 @@
         <w:spacing w:line="276" w:lineRule="auto"/>
         <w:rPr>
           <w:rFonts w:ascii="Helvetica" w:hAnsi="Helvetica"/>
-        </w:rPr>
-      </w:pPr>
-      <w:r>
-        <w:rPr>
-          <w:rFonts w:ascii="Helvetica" w:hAnsi="Helvetica"/>
-        </w:rPr>
-        <w:t>Linux kernel and driver development</w:t>
+          <w:b/>
+        </w:rPr>
+      </w:pPr>
+      <w:r>
+        <w:rPr>
+          <w:rFonts w:ascii="Helvetica" w:hAnsi="Helvetica"/>
+          <w:b/>
+        </w:rPr>
+        <w:t>Gravity-lang</w:t>
+      </w:r>
+      <w:r>
+        <w:rPr>
+          <w:rFonts w:ascii="Helvetica" w:hAnsi="Helvetica"/>
+        </w:rPr>
+        <w:t xml:space="preserve"> </w:t>
+      </w:r>
+      <w:hyperlink r:id="rId12" w:history="1">
+        <w:r>
+          <w:rPr>
+            <w:rStyle w:val="linkChar"/>
+          </w:rPr>
+          <w:t xml:space="preserve"> m</w:t>
+        </w:r>
+        <w:r>
+          <w:rPr>
+            <w:rStyle w:val="linkChar"/>
+          </w:rPr>
+          <w:t>arcobambini/gravity</w:t>
+        </w:r>
+      </w:hyperlink>
+      <w:r>
+        <w:rPr>
+          <w:rStyle w:val="linkChar"/>
+        </w:rPr>
+        <w:t xml:space="preserve"> </w:t>
+      </w:r>
+      <w:r>
+        <w:rPr>
+          <w:rFonts w:ascii="Helvetica" w:hAnsi="Helvetica"/>
+        </w:rPr>
+        <w:t xml:space="preserve"> Contributor to an </w:t>
+      </w:r>
+      <w:r>
+        <w:rPr>
+          <w:rFonts w:ascii="Helvetica" w:hAnsi="Helvetica"/>
+          <w:u w:val="single"/>
+        </w:rPr>
+        <w:t>open-source</w:t>
+      </w:r>
+      <w:r>
+        <w:rPr>
+          <w:rFonts w:ascii="Helvetica" w:hAnsi="Helvetica"/>
+        </w:rPr>
+        <w:t xml:space="preserve"> </w:t>
+      </w:r>
+      <w:r>
+        <w:rPr>
+          <w:rFonts w:ascii="Helvetica" w:hAnsi="Helvetica"/>
+          <w:u w:val="single"/>
+        </w:rPr>
+        <w:t>compiler</w:t>
+      </w:r>
+      <w:r>
+        <w:rPr>
+          <w:rFonts w:ascii="Helvetica" w:hAnsi="Helvetica"/>
+        </w:rPr>
+        <w:t xml:space="preserve"> and virtual-machine. </w:t>
+      </w:r>
+      <w:r>
+        <w:rPr>
+          <w:rFonts w:ascii="Helvetica" w:hAnsi="Helvetica"/>
+        </w:rPr>
+        <w:t xml:space="preserve">Contributions include fixing Windows </w:t>
+      </w:r>
+      <w:r>
+        <w:rPr>
+          <w:rFonts w:ascii="Helvetica" w:hAnsi="Helvetica"/>
+        </w:rPr>
+        <w:t>runtime.</w:t>
+      </w:r>
+    </w:p>
+    <w:p>
+      <w:pPr>
+        <w:pStyle w:val="Heading2"/>
+      </w:pPr>
+      <w:r>
+        <w:t>Additonal</w:t>
+      </w:r>
+      <w:r>
+        <w:t xml:space="preserve"> Experience</w:t>
+      </w:r>
+      <w:r>
+        <w:t xml:space="preserve"> and Awards</w:t>
+      </w:r>
+    </w:p>
+    <w:p>
+      <w:pPr>
+        <w:pStyle w:val="ListParagraph"/>
+        <w:numPr>
+          <w:ilvl w:val="0"/>
+          <w:numId w:val="13"/>
+        </w:numPr>
+        <w:rPr>
+          <w:rFonts w:ascii="Helvetica" w:hAnsi="Helvetica"/>
+        </w:rPr>
+      </w:pPr>
+      <w:r>
+        <w:rPr>
+          <w:rFonts w:ascii="Helvetica" w:hAnsi="Helvetica"/>
+        </w:rPr>
+        <w:t>Dean’</w:t>
+      </w:r>
+      <w:r>
+        <w:rPr>
+          <w:rFonts w:ascii="Helvetica" w:hAnsi="Helvetica"/>
+        </w:rPr>
+        <w:t xml:space="preserve">s List </w:t>
+      </w:r>
+      <w:r>
+        <w:rPr>
+          <w:rFonts w:ascii="Helvetica" w:hAnsi="Helvetica"/>
+        </w:rPr>
+        <w:t>2015</w:t>
+      </w:r>
+      <w:r>
+        <w:rPr>
+          <w:rFonts w:ascii="Helvetica" w:hAnsi="Helvetica"/>
+        </w:rPr>
+        <w:t>-2018</w:t>
+      </w:r>
+      <w:r>
+        <w:rPr>
+          <w:rFonts w:ascii="Helvetica" w:hAnsi="Helvetica"/>
+        </w:rPr>
+        <w:t xml:space="preserve"> member. List of students who achieved academ</w:t>
+      </w:r>
+      <w:r>
+        <w:rPr>
+          <w:rFonts w:ascii="Helvetica" w:hAnsi="Helvetica"/>
+        </w:rPr>
+        <w:t>ic excellence in their studies.</w:t>
+      </w:r>
+    </w:p>
+    <w:p>
+      <w:pPr>
+        <w:pStyle w:val="Heading2"/>
+      </w:pPr>
+      <w:r>
+        <w:t>Technologies</w:t>
       </w:r>
     </w:p>
     <w:p>
@@ -1890,39 +1732,19 @@
         <w:rPr>
           <w:rFonts w:ascii="Helvetica" w:hAnsi="Helvetica"/>
         </w:rPr>
-        <w:t xml:space="preserve">Xilinx </w:t>
-      </w:r>
-      <w:r>
-        <w:rPr>
-          <w:rFonts w:ascii="Helvetica" w:hAnsi="Helvetica"/>
-        </w:rPr>
-        <w:t xml:space="preserve">FPGAs, </w:t>
-      </w:r>
-      <w:r>
-        <w:rPr>
-          <w:rFonts w:ascii="Helvetica" w:hAnsi="Helvetica"/>
-        </w:rPr>
-        <w:t xml:space="preserve">ISE, </w:t>
-      </w:r>
-      <w:proofErr w:type="spellStart"/>
-      <w:r>
-        <w:rPr>
-          <w:rFonts w:ascii="Helvetica" w:hAnsi="Helvetica"/>
-        </w:rPr>
-        <w:t>Vivado</w:t>
-      </w:r>
-      <w:proofErr w:type="spellEnd"/>
-      <w:r>
-        <w:rPr>
-          <w:rFonts w:ascii="Helvetica" w:hAnsi="Helvetica"/>
-        </w:rPr>
-        <w:t xml:space="preserve">, </w:t>
-      </w:r>
-      <w:r>
-        <w:rPr>
-          <w:rFonts w:ascii="Helvetica" w:hAnsi="Helvetica"/>
-        </w:rPr>
-        <w:t>Impact, Visual Studio,</w:t>
+        <w:t xml:space="preserve">C, C++, Python, </w:t>
+      </w:r>
+      <w:r>
+        <w:rPr>
+          <w:rFonts w:ascii="Helvetica" w:hAnsi="Helvetica"/>
+        </w:rPr>
+        <w:t>Linux</w:t>
+      </w:r>
+      <w:r>
+        <w:rPr>
+          <w:rFonts w:ascii="Helvetica" w:hAnsi="Helvetica"/>
+        </w:rPr>
+        <w:t xml:space="preserve"> (user</w:t>
       </w:r>
       <w:r>
         <w:rPr>
@@ -1930,31 +1752,29 @@
         </w:rPr>
         <w:t xml:space="preserve"> </w:t>
       </w:r>
-      <w:proofErr w:type="spellStart"/>
-      <w:r>
-        <w:rPr>
-          <w:rFonts w:ascii="Helvetica" w:hAnsi="Helvetica"/>
-        </w:rPr>
-        <w:t>C</w:t>
-      </w:r>
-      <w:r>
-        <w:rPr>
-          <w:rFonts w:ascii="Helvetica" w:hAnsi="Helvetica"/>
-        </w:rPr>
-        <w:t>M</w:t>
-      </w:r>
-      <w:r>
-        <w:rPr>
-          <w:rFonts w:ascii="Helvetica" w:hAnsi="Helvetica"/>
-        </w:rPr>
-        <w:t>ake</w:t>
-      </w:r>
-      <w:proofErr w:type="spellEnd"/>
-      <w:r>
-        <w:rPr>
-          <w:rFonts w:ascii="Helvetica" w:hAnsi="Helvetica"/>
-        </w:rPr>
-        <w:t>, CUDA</w:t>
+      <w:r>
+        <w:rPr>
+          <w:rFonts w:ascii="Helvetica" w:hAnsi="Helvetica"/>
+        </w:rPr>
+        <w:t>+</w:t>
+      </w:r>
+      <w:r>
+        <w:rPr>
+          <w:rFonts w:ascii="Helvetica" w:hAnsi="Helvetica"/>
+        </w:rPr>
+        <w:t xml:space="preserve"> </w:t>
+      </w:r>
+      <w:r>
+        <w:rPr>
+          <w:rFonts w:ascii="Helvetica" w:hAnsi="Helvetica"/>
+        </w:rPr>
+        <w:t>kernel)</w:t>
+      </w:r>
+      <w:r>
+        <w:rPr>
+          <w:rFonts w:ascii="Helvetica" w:hAnsi="Helvetica"/>
+        </w:rPr>
+        <w:t>, Bash</w:t>
       </w:r>
     </w:p>
     <w:p>
@@ -1973,6 +1793,73 @@
         <w:rPr>
           <w:rFonts w:ascii="Helvetica" w:hAnsi="Helvetica"/>
         </w:rPr>
+        <w:t xml:space="preserve">Xilinx </w:t>
+      </w:r>
+      <w:r>
+        <w:rPr>
+          <w:rFonts w:ascii="Helvetica" w:hAnsi="Helvetica"/>
+        </w:rPr>
+        <w:t xml:space="preserve">FPGAs, </w:t>
+      </w:r>
+      <w:r>
+        <w:rPr>
+          <w:rFonts w:ascii="Helvetica" w:hAnsi="Helvetica"/>
+        </w:rPr>
+        <w:t xml:space="preserve">ISE, </w:t>
+      </w:r>
+      <w:r>
+        <w:rPr>
+          <w:rFonts w:ascii="Helvetica" w:hAnsi="Helvetica"/>
+        </w:rPr>
+        <w:t xml:space="preserve">Vivado, </w:t>
+      </w:r>
+      <w:r>
+        <w:rPr>
+          <w:rFonts w:ascii="Helvetica" w:hAnsi="Helvetica"/>
+        </w:rPr>
+        <w:t>Impact, Visual Studio,</w:t>
+      </w:r>
+      <w:r>
+        <w:rPr>
+          <w:rFonts w:ascii="Helvetica" w:hAnsi="Helvetica"/>
+        </w:rPr>
+        <w:t xml:space="preserve"> C</w:t>
+      </w:r>
+      <w:r>
+        <w:rPr>
+          <w:rFonts w:ascii="Helvetica" w:hAnsi="Helvetica"/>
+        </w:rPr>
+        <w:t>M</w:t>
+      </w:r>
+      <w:r>
+        <w:rPr>
+          <w:rFonts w:ascii="Helvetica" w:hAnsi="Helvetica"/>
+        </w:rPr>
+        <w:t>ake</w:t>
+      </w:r>
+      <w:r>
+        <w:rPr>
+          <w:rFonts w:ascii="Helvetica" w:hAnsi="Helvetica"/>
+        </w:rPr>
+        <w:t>, CUDA</w:t>
+      </w:r>
+    </w:p>
+    <w:p>
+      <w:pPr>
+        <w:pStyle w:val="ListParagraph"/>
+        <w:numPr>
+          <w:ilvl w:val="0"/>
+          <w:numId w:val="13"/>
+        </w:numPr>
+        <w:spacing w:line="276" w:lineRule="auto"/>
+        <w:rPr>
+          <w:rFonts w:ascii="Helvetica" w:hAnsi="Helvetica"/>
+        </w:rPr>
+      </w:pPr>
+      <w:r>
+        <w:rPr>
+          <w:rFonts w:ascii="Helvetica" w:hAnsi="Helvetica"/>
+        </w:rPr>
         <w:t>GitHub, GitLab, SVN</w:t>
       </w:r>
     </w:p>
@@ -2005,7 +1892,7 @@
     </w:p>
     <w:sectPr>
       <w:pgSz w:w="11906" w:h="16838"/>
-      <w:pgMar w:top="720" w:right="720" w:bottom="720" w:left="720" w:header="708" w:footer="708" w:gutter="0"/>
+      <w:pgMar w:top="720" w:right="720" w:bottom="426" w:left="720" w:header="708" w:footer="708" w:gutter="0"/>
       <w:cols w:space="708"/>
       <w:docGrid w:linePitch="360"/>
     </w:sectPr>
@@ -2696,7 +2583,7 @@
   <w:abstractNum w:abstractNumId="6" w15:restartNumberingAfterBreak="0">
     <w:nsid w:val="388E6563"/>
     <w:multiLevelType w:val="hybridMultilevel"/>
-    <w:tmpl w:val="3B48B33C"/>
+    <w:tmpl w:val="519E9686"/>
     <w:lvl w:ilvl="0" w:tplc="A4420CA0">
       <w:start w:val="1"/>
       <w:numFmt w:val="bullet"/>
@@ -3482,6 +3369,155 @@
       </w:pPr>
       <w:rPr>
         <w:rFonts w:ascii="Wingdings" w:hAnsi="Wingdings" w:hint="default"/>
+      </w:rPr>
+    </w:lvl>
+  </w:abstractNum>
+  <w:abstractNum w:abstractNumId="13" w15:restartNumberingAfterBreak="0">
+    <w:nsid w:val="769468AB"/>
+    <w:multiLevelType w:val="multilevel"/>
+    <w:tmpl w:val="827A17AC"/>
+    <w:lvl w:ilvl="0">
+      <w:start w:val="1"/>
+      <w:numFmt w:val="bullet"/>
+      <w:lvlText w:val=""/>
+      <w:lvlJc w:val="left"/>
+      <w:pPr>
+        <w:tabs>
+          <w:tab w:val="num" w:pos="720"/>
+        </w:tabs>
+        <w:ind w:left="720" w:hanging="360"/>
+      </w:pPr>
+      <w:rPr>
+        <w:rFonts w:ascii="Symbol" w:hAnsi="Symbol" w:hint="default"/>
+        <w:sz w:val="20"/>
+      </w:rPr>
+    </w:lvl>
+    <w:lvl w:ilvl="1" w:tentative="1">
+      <w:start w:val="1"/>
+      <w:numFmt w:val="bullet"/>
+      <w:lvlText w:val="o"/>
+      <w:lvlJc w:val="left"/>
+      <w:pPr>
+        <w:tabs>
+          <w:tab w:val="num" w:pos="1440"/>
+        </w:tabs>
+        <w:ind w:left="1440" w:hanging="360"/>
+      </w:pPr>
+      <w:rPr>
+        <w:rFonts w:ascii="Courier New" w:hAnsi="Courier New" w:hint="default"/>
+        <w:sz w:val="20"/>
+      </w:rPr>
+    </w:lvl>
+    <w:lvl w:ilvl="2" w:tentative="1">
+      <w:start w:val="1"/>
+      <w:numFmt w:val="bullet"/>
+      <w:lvlText w:val=""/>
+      <w:lvlJc w:val="left"/>
+      <w:pPr>
+        <w:tabs>
+          <w:tab w:val="num" w:pos="2160"/>
+        </w:tabs>
+        <w:ind w:left="2160" w:hanging="360"/>
+      </w:pPr>
+      <w:rPr>
+        <w:rFonts w:ascii="Wingdings" w:hAnsi="Wingdings" w:hint="default"/>
+        <w:sz w:val="20"/>
+      </w:rPr>
+    </w:lvl>
+    <w:lvl w:ilvl="3" w:tentative="1">
+      <w:start w:val="1"/>
+      <w:numFmt w:val="bullet"/>
+      <w:lvlText w:val=""/>
+      <w:lvlJc w:val="left"/>
+      <w:pPr>
+        <w:tabs>
+          <w:tab w:val="num" w:pos="2880"/>
+        </w:tabs>
+        <w:ind w:left="2880" w:hanging="360"/>
+      </w:pPr>
+      <w:rPr>
+        <w:rFonts w:ascii="Wingdings" w:hAnsi="Wingdings" w:hint="default"/>
+        <w:sz w:val="20"/>
+      </w:rPr>
+    </w:lvl>
+    <w:lvl w:ilvl="4" w:tentative="1">
+      <w:start w:val="1"/>
+      <w:numFmt w:val="bullet"/>
+      <w:lvlText w:val=""/>
+      <w:lvlJc w:val="left"/>
+      <w:pPr>
+        <w:tabs>
+          <w:tab w:val="num" w:pos="3600"/>
+        </w:tabs>
+        <w:ind w:left="3600" w:hanging="360"/>
+      </w:pPr>
+      <w:rPr>
+        <w:rFonts w:ascii="Wingdings" w:hAnsi="Wingdings" w:hint="default"/>
+        <w:sz w:val="20"/>
+      </w:rPr>
+    </w:lvl>
+    <w:lvl w:ilvl="5" w:tentative="1">
+      <w:start w:val="1"/>
+      <w:numFmt w:val="bullet"/>
+      <w:lvlText w:val=""/>
+      <w:lvlJc w:val="left"/>
+      <w:pPr>
+        <w:tabs>
+          <w:tab w:val="num" w:pos="4320"/>
+        </w:tabs>
+        <w:ind w:left="4320" w:hanging="360"/>
+      </w:pPr>
+      <w:rPr>
+        <w:rFonts w:ascii="Wingdings" w:hAnsi="Wingdings" w:hint="default"/>
+        <w:sz w:val="20"/>
+      </w:rPr>
+    </w:lvl>
+    <w:lvl w:ilvl="6" w:tentative="1">
+      <w:start w:val="1"/>
+      <w:numFmt w:val="bullet"/>
+      <w:lvlText w:val=""/>
+      <w:lvlJc w:val="left"/>
+      <w:pPr>
+        <w:tabs>
+          <w:tab w:val="num" w:pos="5040"/>
+        </w:tabs>
+        <w:ind w:left="5040" w:hanging="360"/>
+      </w:pPr>
+      <w:rPr>
+        <w:rFonts w:ascii="Wingdings" w:hAnsi="Wingdings" w:hint="default"/>
+        <w:sz w:val="20"/>
+      </w:rPr>
+    </w:lvl>
+    <w:lvl w:ilvl="7" w:tentative="1">
+      <w:start w:val="1"/>
+      <w:numFmt w:val="bullet"/>
+      <w:lvlText w:val=""/>
+      <w:lvlJc w:val="left"/>
+      <w:pPr>
+        <w:tabs>
+          <w:tab w:val="num" w:pos="5760"/>
+        </w:tabs>
+        <w:ind w:left="5760" w:hanging="360"/>
+      </w:pPr>
+      <w:rPr>
+        <w:rFonts w:ascii="Wingdings" w:hAnsi="Wingdings" w:hint="default"/>
+        <w:sz w:val="20"/>
+      </w:rPr>
+    </w:lvl>
+    <w:lvl w:ilvl="8" w:tentative="1">
+      <w:start w:val="1"/>
+      <w:numFmt w:val="bullet"/>
+      <w:lvlText w:val=""/>
+      <w:lvlJc w:val="left"/>
+      <w:pPr>
+        <w:tabs>
+          <w:tab w:val="num" w:pos="6480"/>
+        </w:tabs>
+        <w:ind w:left="6480" w:hanging="360"/>
+      </w:pPr>
+      <w:rPr>
+        <w:rFonts w:ascii="Wingdings" w:hAnsi="Wingdings" w:hint="default"/>
+        <w:sz w:val="20"/>
       </w:rPr>
     </w:lvl>
   </w:abstractNum>
@@ -3523,6 +3559,9 @@
   </w:num>
   <w:num w:numId="13">
     <w:abstractNumId w:val="6"/>
+  </w:num>
+  <w:num w:numId="14">
+    <w:abstractNumId w:val="13"/>
   </w:num>
 </w:numbering>
 </file>
@@ -3964,14 +4003,14 @@
     <w:uiPriority w:val="9"/>
     <w:unhideWhenUsed/>
     <w:qFormat/>
-    <w:rsid w:val="00D165B6"/>
+    <w:rsid w:val="004E46D9"/>
     <w:pPr>
       <w:keepNext/>
       <w:keepLines/>
       <w:pBdr>
         <w:bottom w:val="single" w:sz="6" w:space="1" w:color="auto"/>
       </w:pBdr>
-      <w:spacing w:before="240" w:after="120"/>
+      <w:spacing w:before="120" w:after="120"/>
       <w:outlineLvl w:val="1"/>
     </w:pPr>
     <w:rPr>
@@ -4134,7 +4173,7 @@
     <w:basedOn w:val="DefaultParagraphFont"/>
     <w:link w:val="Heading2"/>
     <w:uiPriority w:val="9"/>
-    <w:rsid w:val="00D165B6"/>
+    <w:rsid w:val="004E46D9"/>
     <w:rPr>
       <w:rFonts w:eastAsiaTheme="majorEastAsia" w:cstheme="majorBidi"/>
       <w:b/>
@@ -4275,7 +4314,7 @@
       </w:numPr>
       <w:shd w:val="clear" w:color="auto" w:fill="D9D9D9" w:themeFill="background1" w:themeFillShade="D9"/>
       <w:spacing w:line="276" w:lineRule="auto"/>
-      <w:ind w:left="1094" w:right="397" w:hanging="357"/>
+      <w:ind w:right="397"/>
     </w:pPr>
     <w:rPr>
       <w:rFonts w:ascii="Helvetica" w:hAnsi="Helvetica"/>
@@ -4304,6 +4343,22 @@
       <w:color w:val="2F5496" w:themeColor="accent5" w:themeShade="BF"/>
       <w:sz w:val="20"/>
       <w:shd w:val="clear" w:color="auto" w:fill="D9D9D9" w:themeFill="background1" w:themeFillShade="D9"/>
+    </w:rPr>
+  </w:style>
+  <w:style w:type="character" w:customStyle="1" w:styleId="highlight">
+    <w:name w:val="highlight"/>
+    <w:basedOn w:val="DefaultParagraphFont"/>
+    <w:rsid w:val="001D1DCB"/>
+  </w:style>
+  <w:style w:type="character" w:styleId="Strong">
+    <w:name w:val="Strong"/>
+    <w:basedOn w:val="DefaultParagraphFont"/>
+    <w:uiPriority w:val="22"/>
+    <w:qFormat/>
+    <w:rsid w:val="00253DB2"/>
+    <w:rPr>
+      <w:b/>
+      <w:bCs/>
     </w:rPr>
   </w:style>
 </w:styles>
@@ -4575,7 +4630,7 @@
 </file>
 
 <file path=customXml/itemProps1.xml><?xml version="1.0" encoding="utf-8"?>
-<ds:datastoreItem xmlns:ds="http://schemas.openxmlformats.org/officeDocument/2006/customXml" ds:itemID="{E732548C-3564-4F56-8979-E48C676F2994}">
+<ds:datastoreItem xmlns:ds="http://schemas.openxmlformats.org/officeDocument/2006/customXml" ds:itemID="{06B23B55-9188-4E75-983B-136FF69585F4}">
   <ds:schemaRefs>
     <ds:schemaRef ds:uri="http://schemas.openxmlformats.org/officeDocument/2006/bibliography"/>
   </ds:schemaRefs>

</xml_diff>